<commit_message>
Updated dataset and revised preprocessing report
</commit_message>
<xml_diff>
--- a/Clasificación de Pokémon mediante Aprendizaje Supervisado con Imágenes.docx
+++ b/Clasificación de Pokémon mediante Aprendizaje Supervisado con Imágenes.docx
@@ -4,20 +4,18 @@
   <w:body>
     <w:sdt>
       <w:sdtPr>
+        <w:rPr>
+          <w:rFonts w:eastAsiaTheme="minorHAnsi"/>
+          <w:kern w:val="2"/>
+          <w:lang w:eastAsia="en-US"/>
+          <w14:ligatures w14:val="standardContextual"/>
+        </w:rPr>
         <w:id w:val="1641765668"/>
         <w:docPartObj>
           <w:docPartGallery w:val="Cover Pages"/>
           <w:docPartUnique/>
         </w:docPartObj>
       </w:sdtPr>
-      <w:sdtEndPr>
-        <w:rPr>
-          <w:rFonts w:eastAsiaTheme="minorHAnsi"/>
-          <w:kern w:val="2"/>
-          <w:lang w:eastAsia="en-US"/>
-          <w14:ligatures w14:val="standardContextual"/>
-        </w:rPr>
-      </w:sdtEndPr>
       <w:sdtContent>
         <w:p>
           <w:pPr>
@@ -174,7 +172,7 @@
                                           <w:szCs w:val="28"/>
                                           <w:lang w:val="es-ES"/>
                                         </w:rPr>
-                                        <w:t>18-mayo-2025</w:t>
+                                        <w:t>18-5-2025</w:t>
                                       </w:r>
                                     </w:p>
                                   </w:sdtContent>
@@ -3487,7 +3485,7 @@
                                     <w:szCs w:val="28"/>
                                     <w:lang w:val="es-ES"/>
                                   </w:rPr>
-                                  <w:t>18-mayo-2025</w:t>
+                                  <w:t>18-5-2025</w:t>
                                 </w:r>
                               </w:p>
                             </w:sdtContent>
@@ -4105,7 +4103,13 @@
     <w:sdt>
       <w:sdtPr>
         <w:rPr>
-          <w:lang w:val="es-ES"/>
+          <w:rFonts w:asciiTheme="minorHAnsi" w:eastAsiaTheme="minorHAnsi" w:hAnsiTheme="minorHAnsi" w:cstheme="minorBidi"/>
+          <w:color w:val="auto"/>
+          <w:kern w:val="2"/>
+          <w:sz w:val="22"/>
+          <w:szCs w:val="22"/>
+          <w:lang w:val="es-ES" w:eastAsia="en-US"/>
+          <w14:ligatures w14:val="standardContextual"/>
         </w:rPr>
         <w:id w:val="-1926106823"/>
         <w:docPartObj>
@@ -4115,15 +4119,8 @@
       </w:sdtPr>
       <w:sdtEndPr>
         <w:rPr>
-          <w:rFonts w:asciiTheme="minorHAnsi" w:eastAsiaTheme="minorHAnsi" w:hAnsiTheme="minorHAnsi" w:cstheme="minorBidi"/>
           <w:b/>
           <w:bCs/>
-          <w:color w:val="auto"/>
-          <w:kern w:val="2"/>
-          <w:sz w:val="22"/>
-          <w:szCs w:val="22"/>
-          <w:lang w:eastAsia="en-US"/>
-          <w14:ligatures w14:val="standardContextual"/>
         </w:rPr>
       </w:sdtEndPr>
       <w:sdtContent>
@@ -4399,29 +4396,16 @@
       </w:pPr>
       <w:bookmarkStart w:id="0" w:name="_Toc198502622"/>
       <w:r>
-        <w:t xml:space="preserve">Obtención y Preprocesamiento del </w:t>
-      </w:r>
-      <w:proofErr w:type="spellStart"/>
-      <w:r>
-        <w:t>Dataset</w:t>
+        <w:t>Obtención y Preprocesamiento del Dataset</w:t>
       </w:r>
       <w:bookmarkEnd w:id="0"/>
-      <w:proofErr w:type="spellEnd"/>
     </w:p>
     <w:p>
       <w:pPr>
         <w:jc w:val="both"/>
       </w:pPr>
       <w:r>
-        <w:t xml:space="preserve">Para construir el </w:t>
-      </w:r>
-      <w:proofErr w:type="spellStart"/>
-      <w:r>
-        <w:t>dataset</w:t>
-      </w:r>
-      <w:proofErr w:type="spellEnd"/>
-      <w:r>
-        <w:t xml:space="preserve"> s</w:t>
+        <w:t>Para construir el dataset s</w:t>
       </w:r>
       <w:r>
         <w:t>e utilizó como base el conjunto de datos “</w:t>
@@ -4431,50 +4415,27 @@
           <w:b/>
           <w:bCs/>
         </w:rPr>
-        <w:t xml:space="preserve">7,000 </w:t>
-      </w:r>
-      <w:proofErr w:type="spellStart"/>
-      <w:r>
-        <w:rPr>
-          <w:b/>
-          <w:bCs/>
-        </w:rPr>
-        <w:t>Labeled</w:t>
-      </w:r>
-      <w:proofErr w:type="spellEnd"/>
-      <w:r>
-        <w:rPr>
-          <w:b/>
-          <w:bCs/>
-        </w:rPr>
-        <w:t xml:space="preserve"> Pokémon</w:t>
-      </w:r>
-      <w:r>
-        <w:t xml:space="preserve">” disponible públicamente en </w:t>
-      </w:r>
-      <w:proofErr w:type="spellStart"/>
-      <w:r>
-        <w:t>Kaggle</w:t>
-      </w:r>
-      <w:proofErr w:type="spellEnd"/>
-      <w:r>
-        <w:t xml:space="preserve"> [1]. Este </w:t>
-      </w:r>
-      <w:proofErr w:type="spellStart"/>
-      <w:r>
-        <w:t>dataset</w:t>
-      </w:r>
-      <w:proofErr w:type="spellEnd"/>
-      <w:r>
-        <w:t xml:space="preserve"> contiene imágenes etiquetadas y centradas de Pokémon de la primera generación.</w:t>
+        <w:t>7,000 Labeled Pokémon</w:t>
+      </w:r>
+      <w:r>
+        <w:t>” disponible públicamente en Kaggle [1]. Este dataset contiene imágenes etiquetadas y centradas de Pokémon de la primera generación.</w:t>
       </w:r>
       <w:r>
         <w:t xml:space="preserve"> Contiene 150 folders cada uno con entre 25 a 50 imágenes por Pokémon. </w:t>
       </w:r>
     </w:p>
     <w:p>
-      <w:r>
-        <w:t>Para este proyecto se seleccionaron solo 8 clases de Pokémon:</w:t>
+      <w:pPr>
+        <w:jc w:val="both"/>
+      </w:pPr>
+      <w:r>
+        <w:t>Para este proyecto se seleccionaron solo 8 clases de Pokémon</w:t>
+      </w:r>
+      <w:r>
+        <w:t>, con un total de 3500 imágenes</w:t>
+      </w:r>
+      <w:r>
+        <w:t>:</w:t>
       </w:r>
     </w:p>
     <w:p>
@@ -4501,13 +4462,8 @@
           <w:numId w:val="1"/>
         </w:numPr>
       </w:pPr>
-      <w:proofErr w:type="spellStart"/>
-      <w:r>
-        <w:t>Aerodactyl</w:t>
-      </w:r>
-      <w:proofErr w:type="spellEnd"/>
-      <w:r>
-        <w:t xml:space="preserve"> (54</w:t>
+      <w:r>
+        <w:t>Aerodactyl (54</w:t>
       </w:r>
       <w:r>
         <w:t>0</w:t>
@@ -4523,13 +4479,8 @@
           <w:numId w:val="1"/>
         </w:numPr>
       </w:pPr>
-      <w:proofErr w:type="spellStart"/>
-      <w:r>
-        <w:t>Arbok</w:t>
-      </w:r>
-      <w:proofErr w:type="spellEnd"/>
-      <w:r>
-        <w:t xml:space="preserve"> (508 imágenes)</w:t>
+      <w:r>
+        <w:t>Arbok (508 imágenes)</w:t>
       </w:r>
     </w:p>
     <w:p>
@@ -4539,13 +4490,8 @@
           <w:numId w:val="1"/>
         </w:numPr>
       </w:pPr>
-      <w:proofErr w:type="spellStart"/>
-      <w:r>
-        <w:t>Articuno</w:t>
-      </w:r>
-      <w:proofErr w:type="spellEnd"/>
-      <w:r>
-        <w:t xml:space="preserve"> (595 imágenes)</w:t>
+      <w:r>
+        <w:t>Articuno (595 imágenes)</w:t>
       </w:r>
     </w:p>
     <w:p>
@@ -4555,13 +4501,8 @@
           <w:numId w:val="1"/>
         </w:numPr>
       </w:pPr>
-      <w:proofErr w:type="spellStart"/>
-      <w:r>
-        <w:t>Bulbasaur</w:t>
-      </w:r>
-      <w:proofErr w:type="spellEnd"/>
-      <w:r>
-        <w:t xml:space="preserve"> (392 imágenes)</w:t>
+      <w:r>
+        <w:t>Bulbasaur (392 imágenes)</w:t>
       </w:r>
     </w:p>
     <w:p>
@@ -4571,13 +4512,8 @@
           <w:numId w:val="1"/>
         </w:numPr>
       </w:pPr>
-      <w:proofErr w:type="spellStart"/>
-      <w:r>
-        <w:t>Cubone</w:t>
-      </w:r>
-      <w:proofErr w:type="spellEnd"/>
-      <w:r>
-        <w:t xml:space="preserve"> (387 imágenes)</w:t>
+      <w:r>
+        <w:t>Cubone (387 imágenes)</w:t>
       </w:r>
     </w:p>
     <w:p>
@@ -4587,13 +4523,8 @@
           <w:numId w:val="1"/>
         </w:numPr>
       </w:pPr>
-      <w:proofErr w:type="spellStart"/>
-      <w:r>
-        <w:t>Diglett</w:t>
-      </w:r>
-      <w:proofErr w:type="spellEnd"/>
-      <w:r>
-        <w:t xml:space="preserve"> (361 imágenes)</w:t>
+      <w:r>
+        <w:t>Diglett (361 imágenes)</w:t>
       </w:r>
     </w:p>
     <w:p>
@@ -4603,13 +4534,8 @@
           <w:numId w:val="1"/>
         </w:numPr>
       </w:pPr>
-      <w:proofErr w:type="spellStart"/>
-      <w:r>
-        <w:t>Ditto</w:t>
-      </w:r>
-      <w:proofErr w:type="spellEnd"/>
-      <w:r>
-        <w:t xml:space="preserve"> (366 imágenes)</w:t>
+      <w:r>
+        <w:t>Ditto (366 imágenes)</w:t>
       </w:r>
     </w:p>
     <w:p>
@@ -4617,26 +4543,10 @@
         <w:jc w:val="both"/>
       </w:pPr>
       <w:r>
-        <w:t xml:space="preserve">Como el </w:t>
-      </w:r>
-      <w:proofErr w:type="spellStart"/>
-      <w:r>
-        <w:t>dataset</w:t>
-      </w:r>
-      <w:proofErr w:type="spellEnd"/>
-      <w:r>
-        <w:t xml:space="preserve"> original contaba con una cantidad muy pequeña de imágenes por Pokémon</w:t>
-      </w:r>
-      <w:r>
-        <w:t xml:space="preserve">, para aumentar la cantidad de muestras y la variabilidad del </w:t>
-      </w:r>
-      <w:proofErr w:type="spellStart"/>
-      <w:r>
-        <w:t>dataset</w:t>
-      </w:r>
-      <w:proofErr w:type="spellEnd"/>
-      <w:r>
-        <w:t xml:space="preserve">, se empleó </w:t>
+        <w:t>Como el dataset original contaba con una cantidad muy pequeña de imágenes por Pokémon</w:t>
+      </w:r>
+      <w:r>
+        <w:t xml:space="preserve">, para aumentar la cantidad de muestras y la variabilidad del dataset, se empleó </w:t>
       </w:r>
       <w:r>
         <w:t xml:space="preserve">un </w:t>
@@ -4647,16 +4557,26 @@
       <w:r>
         <w:t>existente “</w:t>
       </w:r>
-      <w:proofErr w:type="spellStart"/>
       <w:r>
         <w:t>downloadImg</w:t>
       </w:r>
-      <w:proofErr w:type="spellEnd"/>
       <w:r>
         <w:t>” [2]</w:t>
       </w:r>
       <w:r>
-        <w:t xml:space="preserve"> para descargar imágenes adicionales desde Google y Pinterest, incrementando así la diversidad de las instancias visuales.</w:t>
+        <w:t xml:space="preserve"> para descargar imágenes adicionales desde Google y Pinterest, incrementando así la diversidad de las </w:t>
+      </w:r>
+      <w:r>
+        <w:t>imágenes</w:t>
+      </w:r>
+      <w:r>
+        <w:t>.</w:t>
+      </w:r>
+      <w:r>
+        <w:t xml:space="preserve"> Lo anterior, </w:t>
+      </w:r>
+      <w:r>
+        <w:t xml:space="preserve">dio lugar a que cada carpeta contara con aproximadamente 800 imágenes. Sin embargo, no todas eran realmente útiles. </w:t>
       </w:r>
     </w:p>
     <w:p>
@@ -4664,7 +4584,117 @@
         <w:jc w:val="both"/>
       </w:pPr>
       <w:r>
-        <w:t xml:space="preserve">Una vez descargadas las imágenes con ayuda del script anteriormente mencionado, se hizo una depuración manual, evaluando que las imágenes obtenidas fueran de acuerdo con lo buscado y en su defecto eliminarlas o recortarlas para enfocarse en el objetivo. </w:t>
+        <w:t>Por lo tanto, u</w:t>
+      </w:r>
+      <w:r>
+        <w:t xml:space="preserve">na vez descargadas las imágenes con ayuda del script anteriormente mencionado, se hizo una depuración manual, evaluando que las imágenes obtenidas fueran de acuerdo con lo buscado y en su defecto eliminarlas o recortarlas para enfocarse en el objetivo. </w:t>
+      </w:r>
+      <w:r>
+        <w:t>Esta depuración se llevó a cabo entrando a cada una de las carpetas</w:t>
+      </w:r>
+      <w:r>
+        <w:t>, y seleccionando</w:t>
+      </w:r>
+      <w:r>
+        <w:t xml:space="preserve"> manualmente</w:t>
+      </w:r>
+      <w:r>
+        <w:t xml:space="preserve"> aquellas donde no apareciera el Pokémon</w:t>
+      </w:r>
+      <w:r>
+        <w:t xml:space="preserve"> requerido</w:t>
+      </w:r>
+      <w:r>
+        <w:t xml:space="preserve"> y</w:t>
+      </w:r>
+      <w:r>
+        <w:t xml:space="preserve"> se recortaron aquellas donde el </w:t>
+      </w:r>
+      <w:r>
+        <w:t>Pokémon</w:t>
+      </w:r>
+      <w:r>
+        <w:t xml:space="preserve"> estaba acompañado de otros elementos</w:t>
+      </w:r>
+      <w:r>
+        <w:t>.</w:t>
+      </w:r>
+    </w:p>
+    <w:p>
+      <w:pPr>
+        <w:jc w:val="center"/>
+      </w:pPr>
+      <w:r>
+        <w:lastRenderedPageBreak/>
+        <w:drawing>
+          <wp:inline distT="0" distB="0" distL="0" distR="0" wp14:anchorId="782626FC" wp14:editId="5D140AC7">
+            <wp:extent cx="3023858" cy="2075097"/>
+            <wp:effectExtent l="0" t="0" r="5715" b="1905"/>
+            <wp:docPr id="952332311" name="Imagen 1" descr="Logotipo&#10;&#10;El contenido generado por IA puede ser incorrecto."/>
+            <wp:cNvGraphicFramePr>
+              <a:graphicFrameLocks xmlns:a="http://schemas.openxmlformats.org/drawingml/2006/main" noChangeAspect="1"/>
+            </wp:cNvGraphicFramePr>
+            <a:graphic xmlns:a="http://schemas.openxmlformats.org/drawingml/2006/main">
+              <a:graphicData uri="http://schemas.openxmlformats.org/drawingml/2006/picture">
+                <pic:pic xmlns:pic="http://schemas.openxmlformats.org/drawingml/2006/picture">
+                  <pic:nvPicPr>
+                    <pic:cNvPr id="952332311" name="Imagen 1" descr="Logotipo&#10;&#10;El contenido generado por IA puede ser incorrecto."/>
+                    <pic:cNvPicPr/>
+                  </pic:nvPicPr>
+                  <pic:blipFill>
+                    <a:blip r:embed="rId7"/>
+                    <a:stretch>
+                      <a:fillRect/>
+                    </a:stretch>
+                  </pic:blipFill>
+                  <pic:spPr>
+                    <a:xfrm>
+                      <a:off x="0" y="0"/>
+                      <a:ext cx="3033843" cy="2081949"/>
+                    </a:xfrm>
+                    <a:prstGeom prst="rect">
+                      <a:avLst/>
+                    </a:prstGeom>
+                  </pic:spPr>
+                </pic:pic>
+              </a:graphicData>
+            </a:graphic>
+          </wp:inline>
+        </w:drawing>
+      </w:r>
+    </w:p>
+    <w:p>
+      <w:r>
+        <w:t xml:space="preserve">Por ejemplo, en esta imagen que corresponde a la clase de Aerodactyl, </w:t>
+      </w:r>
+      <w:r>
+        <w:t xml:space="preserve">están seleccionadas </w:t>
+      </w:r>
+      <w:r>
+        <w:t xml:space="preserve">algunas </w:t>
+      </w:r>
+      <w:r>
+        <w:t xml:space="preserve">imágenes que no son de valor </w:t>
+      </w:r>
+      <w:r>
+        <w:t>y que fueron eliminadas.</w:t>
+      </w:r>
+    </w:p>
+    <w:p>
+      <w:pPr>
+        <w:jc w:val="both"/>
+      </w:pPr>
+      <w:r>
+        <w:t>El proceso anterior,</w:t>
+      </w:r>
+      <w:r>
+        <w:t xml:space="preserve"> se </w:t>
+      </w:r>
+      <w:r>
+        <w:t xml:space="preserve">ejecutó múltiples veces hasta que </w:t>
+      </w:r>
+      <w:r>
+        <w:t xml:space="preserve">llegamos a un dataset balanceado. </w:t>
       </w:r>
     </w:p>
     <w:p>
@@ -4696,6 +4726,23 @@
         </w:rPr>
         <w:t>80% para entrenamiento</w:t>
       </w:r>
+      <w:r>
+        <w:rPr>
+          <w:b/>
+          <w:bCs/>
+        </w:rPr>
+        <w:t xml:space="preserve">. </w:t>
+      </w:r>
+      <w:r>
+        <w:rPr>
+          <w:b/>
+          <w:bCs/>
+        </w:rPr>
+        <w:t xml:space="preserve"> </w:t>
+      </w:r>
+      <w:r>
+        <w:t xml:space="preserve">2796 imágenes. </w:t>
+      </w:r>
     </w:p>
     <w:p>
       <w:pPr>
@@ -4711,6 +4758,22 @@
         </w:rPr>
         <w:t>20% para prueba</w:t>
       </w:r>
+      <w:r>
+        <w:rPr>
+          <w:b/>
+          <w:bCs/>
+        </w:rPr>
+        <w:t xml:space="preserve">. </w:t>
+      </w:r>
+      <w:r>
+        <w:t>70</w:t>
+      </w:r>
+      <w:r>
+        <w:t xml:space="preserve">4 </w:t>
+      </w:r>
+      <w:r>
+        <w:t xml:space="preserve">imágenes </w:t>
+      </w:r>
     </w:p>
     <w:p>
       <w:r>
@@ -4721,10 +4784,15 @@
     <w:p>
       <w:pPr>
         <w:pStyle w:val="Ttulo1"/>
+        <w:rPr>
+          <w:lang w:val="en-US"/>
+        </w:rPr>
       </w:pPr>
       <w:bookmarkStart w:id="2" w:name="_Toc198502624"/>
       <w:r>
-        <w:lastRenderedPageBreak/>
+        <w:rPr>
+          <w:lang w:val="en-US"/>
+        </w:rPr>
         <w:t>Referencias</w:t>
       </w:r>
       <w:bookmarkEnd w:id="2"/>
@@ -4739,23 +4807,9 @@
         <w:rPr>
           <w:lang w:val="en-US"/>
         </w:rPr>
-        <w:t xml:space="preserve">[1] L. Tian, "7,000 Labeled </w:t>
-      </w:r>
-      <w:proofErr w:type="spellStart"/>
-      <w:r>
-        <w:rPr>
-          <w:lang w:val="en-US"/>
-        </w:rPr>
-        <w:t>Pokemon</w:t>
-      </w:r>
-      <w:proofErr w:type="spellEnd"/>
-      <w:r>
-        <w:rPr>
-          <w:lang w:val="en-US"/>
-        </w:rPr>
-        <w:t xml:space="preserve">," Kaggle, [Online]. Available: </w:t>
-      </w:r>
-      <w:hyperlink r:id="rId7" w:tgtFrame="_new" w:history="1">
+        <w:t xml:space="preserve">[1] L. Tian, "7,000 Labeled Pokemon," Kaggle, [Online]. Available: </w:t>
+      </w:r>
+      <w:hyperlink r:id="rId8" w:tgtFrame="_new" w:history="1">
         <w:r>
           <w:rPr>
             <w:rStyle w:val="Hipervnculo"/>
@@ -4771,23 +4825,13 @@
         <w:br/>
         <w:t xml:space="preserve">[2] O. del Valle Mejía, </w:t>
       </w:r>
-      <w:proofErr w:type="spellStart"/>
       <w:r>
         <w:rPr>
           <w:i/>
           <w:iCs/>
           <w:lang w:val="en-US"/>
         </w:rPr>
-        <w:t>QuintupletRecognizer</w:t>
-      </w:r>
-      <w:proofErr w:type="spellEnd"/>
-      <w:r>
-        <w:rPr>
-          <w:i/>
-          <w:iCs/>
-          <w:lang w:val="en-US"/>
-        </w:rPr>
-        <w:t>: downloadImg.py</w:t>
+        <w:t>QuintupletRecognizer: downloadImg.py</w:t>
       </w:r>
       <w:r>
         <w:rPr>
@@ -4795,7 +4839,7 @@
         </w:rPr>
         <w:t xml:space="preserve">, GitHub repository. [Online]. Available: </w:t>
       </w:r>
-      <w:hyperlink r:id="rId8" w:tgtFrame="_new" w:history="1">
+      <w:hyperlink r:id="rId9" w:tgtFrame="_new" w:history="1">
         <w:r>
           <w:rPr>
             <w:rStyle w:val="Hipervnculo"/>
@@ -5729,6 +5773,7 @@
   <w:style w:type="character" w:default="1" w:styleId="Fuentedeprrafopredeter">
     <w:name w:val="Default Paragraph Font"/>
     <w:uiPriority w:val="1"/>
+    <w:semiHidden/>
     <w:unhideWhenUsed/>
   </w:style>
   <w:style w:type="table" w:default="1" w:styleId="Tablanormal">

</xml_diff>

<commit_message>
Revised report sections on data scaling and model architecture
</commit_message>
<xml_diff>
--- a/Clasificación de Pokémon mediante Aprendizaje Supervisado con Imágenes.docx
+++ b/Clasificación de Pokémon mediante Aprendizaje Supervisado con Imágenes.docx
@@ -147,7 +147,7 @@
                                     <w:tag w:val=""/>
                                     <w:id w:val="-650599894"/>
                                     <w:dataBinding w:prefixMappings="xmlns:ns0='http://schemas.microsoft.com/office/2006/coverPageProps' " w:xpath="/ns0:CoverPageProperties[1]/ns0:PublishDate[1]" w:storeItemID="{55AF091B-3C7A-41E3-B477-F2FDAA23CFDA}"/>
-                                    <w:date w:fullDate="2025-05-18T00:00:00Z">
+                                    <w:date w:fullDate="2025-05-25T00:00:00Z">
                                       <w:dateFormat w:val="d-M-yyyy"/>
                                       <w:lid w:val="es-ES"/>
                                       <w:storeMappedDataAs w:val="dateTime"/>
@@ -172,7 +172,7 @@
                                           <w:szCs w:val="28"/>
                                           <w:lang w:val="es-ES"/>
                                         </w:rPr>
-                                        <w:t>18-5-2025</w:t>
+                                        <w:t>25-5-2025</w:t>
                                       </w:r>
                                     </w:p>
                                   </w:sdtContent>
@@ -3460,7 +3460,7 @@
                               <w:tag w:val=""/>
                               <w:id w:val="-650599894"/>
                               <w:dataBinding w:prefixMappings="xmlns:ns0='http://schemas.microsoft.com/office/2006/coverPageProps' " w:xpath="/ns0:CoverPageProperties[1]/ns0:PublishDate[1]" w:storeItemID="{55AF091B-3C7A-41E3-B477-F2FDAA23CFDA}"/>
-                              <w:date w:fullDate="2025-05-18T00:00:00Z">
+                              <w:date w:fullDate="2025-05-25T00:00:00Z">
                                 <w:dateFormat w:val="d-M-yyyy"/>
                                 <w:lid w:val="es-ES"/>
                                 <w:storeMappedDataAs w:val="dateTime"/>
@@ -3485,7 +3485,7 @@
                                     <w:szCs w:val="28"/>
                                     <w:lang w:val="es-ES"/>
                                   </w:rPr>
-                                  <w:t>18-5-2025</w:t>
+                                  <w:t>25-5-2025</w:t>
                                 </w:r>
                               </w:p>
                             </w:sdtContent>
@@ -3950,7 +3950,16 @@
                                         <w:sz w:val="72"/>
                                         <w:szCs w:val="72"/>
                                       </w:rPr>
-                                      <w:t>Primer reporte</w:t>
+                                      <w:t>R</w:t>
+                                    </w:r>
+                                    <w:r>
+                                      <w:rPr>
+                                        <w:rFonts w:asciiTheme="majorHAnsi" w:eastAsiaTheme="majorEastAsia" w:hAnsiTheme="majorHAnsi" w:cstheme="majorBidi"/>
+                                        <w:color w:val="262626" w:themeColor="text1" w:themeTint="D9"/>
+                                        <w:sz w:val="72"/>
+                                        <w:szCs w:val="72"/>
+                                      </w:rPr>
+                                      <w:t>eporte</w:t>
                                     </w:r>
                                   </w:sdtContent>
                                 </w:sdt>
@@ -3964,30 +3973,14 @@
                                     <w:szCs w:val="36"/>
                                   </w:rPr>
                                 </w:pPr>
-                                <w:sdt>
-                                  <w:sdtPr>
-                                    <w:rPr>
-                                      <w:color w:val="404040" w:themeColor="text1" w:themeTint="BF"/>
-                                      <w:sz w:val="36"/>
-                                      <w:szCs w:val="36"/>
-                                    </w:rPr>
-                                    <w:alias w:val="Subtítulo"/>
-                                    <w:tag w:val=""/>
-                                    <w:id w:val="-1148361611"/>
-                                    <w:dataBinding w:prefixMappings="xmlns:ns0='http://purl.org/dc/elements/1.1/' xmlns:ns1='http://schemas.openxmlformats.org/package/2006/metadata/core-properties' " w:xpath="/ns1:coreProperties[1]/ns0:subject[1]" w:storeItemID="{6C3C8BC8-F283-45AE-878A-BAB7291924A1}"/>
-                                    <w:text/>
-                                  </w:sdtPr>
-                                  <w:sdtContent>
-                                    <w:r>
-                                      <w:rPr>
-                                        <w:color w:val="404040" w:themeColor="text1" w:themeTint="BF"/>
-                                        <w:sz w:val="36"/>
-                                        <w:szCs w:val="36"/>
-                                      </w:rPr>
-                                      <w:t>Generación o selección del set de datos y Preprocesado de los datos</w:t>
-                                    </w:r>
-                                  </w:sdtContent>
-                                </w:sdt>
+                                <w:r>
+                                  <w:rPr>
+                                    <w:color w:val="404040" w:themeColor="text1" w:themeTint="BF"/>
+                                    <w:sz w:val="36"/>
+                                    <w:szCs w:val="36"/>
+                                  </w:rPr>
+                                  <w:t>Implementación de Modelo</w:t>
+                                </w:r>
                               </w:p>
                             </w:txbxContent>
                           </wps:txbx>
@@ -4045,7 +4038,16 @@
                                   <w:sz w:val="72"/>
                                   <w:szCs w:val="72"/>
                                 </w:rPr>
-                                <w:t>Primer reporte</w:t>
+                                <w:t>R</w:t>
+                              </w:r>
+                              <w:r>
+                                <w:rPr>
+                                  <w:rFonts w:asciiTheme="majorHAnsi" w:eastAsiaTheme="majorEastAsia" w:hAnsiTheme="majorHAnsi" w:cstheme="majorBidi"/>
+                                  <w:color w:val="262626" w:themeColor="text1" w:themeTint="D9"/>
+                                  <w:sz w:val="72"/>
+                                  <w:szCs w:val="72"/>
+                                </w:rPr>
+                                <w:t>eporte</w:t>
                               </w:r>
                             </w:sdtContent>
                           </w:sdt>
@@ -4059,30 +4061,14 @@
                               <w:szCs w:val="36"/>
                             </w:rPr>
                           </w:pPr>
-                          <w:sdt>
-                            <w:sdtPr>
-                              <w:rPr>
-                                <w:color w:val="404040" w:themeColor="text1" w:themeTint="BF"/>
-                                <w:sz w:val="36"/>
-                                <w:szCs w:val="36"/>
-                              </w:rPr>
-                              <w:alias w:val="Subtítulo"/>
-                              <w:tag w:val=""/>
-                              <w:id w:val="-1148361611"/>
-                              <w:dataBinding w:prefixMappings="xmlns:ns0='http://purl.org/dc/elements/1.1/' xmlns:ns1='http://schemas.openxmlformats.org/package/2006/metadata/core-properties' " w:xpath="/ns1:coreProperties[1]/ns0:subject[1]" w:storeItemID="{6C3C8BC8-F283-45AE-878A-BAB7291924A1}"/>
-                              <w:text/>
-                            </w:sdtPr>
-                            <w:sdtContent>
-                              <w:r>
-                                <w:rPr>
-                                  <w:color w:val="404040" w:themeColor="text1" w:themeTint="BF"/>
-                                  <w:sz w:val="36"/>
-                                  <w:szCs w:val="36"/>
-                                </w:rPr>
-                                <w:t>Generación o selección del set de datos y Preprocesado de los datos</w:t>
-                              </w:r>
-                            </w:sdtContent>
-                          </w:sdt>
+                          <w:r>
+                            <w:rPr>
+                              <w:color w:val="404040" w:themeColor="text1" w:themeTint="BF"/>
+                              <w:sz w:val="36"/>
+                              <w:szCs w:val="36"/>
+                            </w:rPr>
+                            <w:t>Implementación de Modelo</w:t>
+                          </w:r>
                         </w:p>
                       </w:txbxContent>
                     </v:textbox>
@@ -4093,763 +4079,1086 @@
             </mc:AlternateContent>
           </w:r>
         </w:p>
+        <w:p/>
         <w:p>
           <w:r>
             <w:br w:type="page"/>
           </w:r>
         </w:p>
-      </w:sdtContent>
-    </w:sdt>
-    <w:sdt>
-      <w:sdtPr>
-        <w:rPr>
-          <w:rFonts w:asciiTheme="minorHAnsi" w:eastAsiaTheme="minorHAnsi" w:hAnsiTheme="minorHAnsi" w:cstheme="minorBidi"/>
-          <w:color w:val="auto"/>
-          <w:kern w:val="2"/>
-          <w:sz w:val="22"/>
-          <w:szCs w:val="22"/>
-          <w:lang w:val="es-ES" w:eastAsia="en-US"/>
-          <w14:ligatures w14:val="standardContextual"/>
-        </w:rPr>
-        <w:id w:val="-1926106823"/>
-        <w:docPartObj>
-          <w:docPartGallery w:val="Table of Contents"/>
-          <w:docPartUnique/>
-        </w:docPartObj>
-      </w:sdtPr>
-      <w:sdtEndPr>
-        <w:rPr>
-          <w:b/>
-          <w:bCs/>
-        </w:rPr>
-      </w:sdtEndPr>
-      <w:sdtContent>
-        <w:p>
-          <w:pPr>
-            <w:pStyle w:val="TtuloTDC"/>
-          </w:pPr>
-          <w:r>
+        <w:sdt>
+          <w:sdtPr>
             <w:rPr>
               <w:lang w:val="es-ES"/>
             </w:rPr>
-            <w:t>Contenido</w:t>
-          </w:r>
+            <w:id w:val="-683510282"/>
+            <w:docPartObj>
+              <w:docPartGallery w:val="Table of Contents"/>
+              <w:docPartUnique/>
+            </w:docPartObj>
+          </w:sdtPr>
+          <w:sdtEndPr>
+            <w:rPr>
+              <w:rFonts w:asciiTheme="minorHAnsi" w:eastAsiaTheme="minorHAnsi" w:hAnsiTheme="minorHAnsi" w:cstheme="minorBidi"/>
+              <w:b/>
+              <w:bCs/>
+              <w:color w:val="auto"/>
+              <w:kern w:val="2"/>
+              <w:sz w:val="22"/>
+              <w:szCs w:val="22"/>
+              <w:lang w:eastAsia="en-US"/>
+              <w14:ligatures w14:val="standardContextual"/>
+            </w:rPr>
+          </w:sdtEndPr>
+          <w:sdtContent>
+            <w:p>
+              <w:pPr>
+                <w:pStyle w:val="TtuloTDC"/>
+              </w:pPr>
+              <w:r>
+                <w:rPr>
+                  <w:lang w:val="es-ES"/>
+                </w:rPr>
+                <w:t>Contenido</w:t>
+              </w:r>
+            </w:p>
+            <w:p>
+              <w:pPr>
+                <w:pStyle w:val="TDC1"/>
+                <w:tabs>
+                  <w:tab w:val="right" w:leader="dot" w:pos="8828"/>
+                </w:tabs>
+                <w:rPr>
+                  <w:rFonts w:eastAsiaTheme="minorEastAsia"/>
+                  <w:noProof/>
+                  <w:sz w:val="24"/>
+                  <w:szCs w:val="24"/>
+                  <w:lang w:eastAsia="es-MX"/>
+                </w:rPr>
+              </w:pPr>
+              <w:r>
+                <w:fldChar w:fldCharType="begin"/>
+              </w:r>
+              <w:r>
+                <w:instrText xml:space="preserve"> TOC \o "1-3" \h \z \u </w:instrText>
+              </w:r>
+              <w:r>
+                <w:fldChar w:fldCharType="separate"/>
+              </w:r>
+              <w:hyperlink w:anchor="_Toc199108339" w:history="1">
+                <w:r>
+                  <w:rPr>
+                    <w:rStyle w:val="Hipervnculo"/>
+                    <w:noProof/>
+                  </w:rPr>
+                  <w:t>Obtención y Preprocesamiento del Dataset</w:t>
+                </w:r>
+                <w:r>
+                  <w:rPr>
+                    <w:noProof/>
+                    <w:webHidden/>
+                  </w:rPr>
+                  <w:tab/>
+                </w:r>
+                <w:r>
+                  <w:rPr>
+                    <w:noProof/>
+                    <w:webHidden/>
+                  </w:rPr>
+                  <w:fldChar w:fldCharType="begin"/>
+                </w:r>
+                <w:r>
+                  <w:rPr>
+                    <w:noProof/>
+                    <w:webHidden/>
+                  </w:rPr>
+                  <w:instrText xml:space="preserve"> PAGEREF _Toc199108339 \h </w:instrText>
+                </w:r>
+                <w:r>
+                  <w:rPr>
+                    <w:noProof/>
+                    <w:webHidden/>
+                  </w:rPr>
+                </w:r>
+                <w:r>
+                  <w:rPr>
+                    <w:noProof/>
+                    <w:webHidden/>
+                  </w:rPr>
+                  <w:fldChar w:fldCharType="separate"/>
+                </w:r>
+                <w:r>
+                  <w:rPr>
+                    <w:noProof/>
+                    <w:webHidden/>
+                  </w:rPr>
+                  <w:t>2</w:t>
+                </w:r>
+                <w:r>
+                  <w:rPr>
+                    <w:noProof/>
+                    <w:webHidden/>
+                  </w:rPr>
+                  <w:fldChar w:fldCharType="end"/>
+                </w:r>
+              </w:hyperlink>
+            </w:p>
+            <w:p>
+              <w:pPr>
+                <w:pStyle w:val="TDC1"/>
+                <w:tabs>
+                  <w:tab w:val="right" w:leader="dot" w:pos="8828"/>
+                </w:tabs>
+                <w:rPr>
+                  <w:rFonts w:eastAsiaTheme="minorEastAsia"/>
+                  <w:noProof/>
+                  <w:sz w:val="24"/>
+                  <w:szCs w:val="24"/>
+                  <w:lang w:eastAsia="es-MX"/>
+                </w:rPr>
+              </w:pPr>
+              <w:hyperlink w:anchor="_Toc199108340" w:history="1">
+                <w:r>
+                  <w:rPr>
+                    <w:rStyle w:val="Hipervnculo"/>
+                    <w:noProof/>
+                  </w:rPr>
+                  <w:t>División de los datos: Entrenamiento y Prueba</w:t>
+                </w:r>
+                <w:r>
+                  <w:rPr>
+                    <w:noProof/>
+                    <w:webHidden/>
+                  </w:rPr>
+                  <w:tab/>
+                </w:r>
+                <w:r>
+                  <w:rPr>
+                    <w:noProof/>
+                    <w:webHidden/>
+                  </w:rPr>
+                  <w:fldChar w:fldCharType="begin"/>
+                </w:r>
+                <w:r>
+                  <w:rPr>
+                    <w:noProof/>
+                    <w:webHidden/>
+                  </w:rPr>
+                  <w:instrText xml:space="preserve"> PAGEREF _Toc199108340 \h </w:instrText>
+                </w:r>
+                <w:r>
+                  <w:rPr>
+                    <w:noProof/>
+                    <w:webHidden/>
+                  </w:rPr>
+                </w:r>
+                <w:r>
+                  <w:rPr>
+                    <w:noProof/>
+                    <w:webHidden/>
+                  </w:rPr>
+                  <w:fldChar w:fldCharType="separate"/>
+                </w:r>
+                <w:r>
+                  <w:rPr>
+                    <w:noProof/>
+                    <w:webHidden/>
+                  </w:rPr>
+                  <w:t>3</w:t>
+                </w:r>
+                <w:r>
+                  <w:rPr>
+                    <w:noProof/>
+                    <w:webHidden/>
+                  </w:rPr>
+                  <w:fldChar w:fldCharType="end"/>
+                </w:r>
+              </w:hyperlink>
+            </w:p>
+            <w:p>
+              <w:pPr>
+                <w:pStyle w:val="TDC1"/>
+                <w:tabs>
+                  <w:tab w:val="right" w:leader="dot" w:pos="8828"/>
+                </w:tabs>
+                <w:rPr>
+                  <w:rFonts w:eastAsiaTheme="minorEastAsia"/>
+                  <w:noProof/>
+                  <w:sz w:val="24"/>
+                  <w:szCs w:val="24"/>
+                  <w:lang w:eastAsia="es-MX"/>
+                </w:rPr>
+              </w:pPr>
+              <w:hyperlink w:anchor="_Toc199108341" w:history="1">
+                <w:r>
+                  <w:rPr>
+                    <w:rStyle w:val="Hipervnculo"/>
+                    <w:noProof/>
+                  </w:rPr>
+                  <w:t>Preprocesamiento</w:t>
+                </w:r>
+                <w:r>
+                  <w:rPr>
+                    <w:noProof/>
+                    <w:webHidden/>
+                  </w:rPr>
+                  <w:tab/>
+                </w:r>
+                <w:r>
+                  <w:rPr>
+                    <w:noProof/>
+                    <w:webHidden/>
+                  </w:rPr>
+                  <w:fldChar w:fldCharType="begin"/>
+                </w:r>
+                <w:r>
+                  <w:rPr>
+                    <w:noProof/>
+                    <w:webHidden/>
+                  </w:rPr>
+                  <w:instrText xml:space="preserve"> PAGEREF _Toc199108341 \h </w:instrText>
+                </w:r>
+                <w:r>
+                  <w:rPr>
+                    <w:noProof/>
+                    <w:webHidden/>
+                  </w:rPr>
+                </w:r>
+                <w:r>
+                  <w:rPr>
+                    <w:noProof/>
+                    <w:webHidden/>
+                  </w:rPr>
+                  <w:fldChar w:fldCharType="separate"/>
+                </w:r>
+                <w:r>
+                  <w:rPr>
+                    <w:noProof/>
+                    <w:webHidden/>
+                  </w:rPr>
+                  <w:t>3</w:t>
+                </w:r>
+                <w:r>
+                  <w:rPr>
+                    <w:noProof/>
+                    <w:webHidden/>
+                  </w:rPr>
+                  <w:fldChar w:fldCharType="end"/>
+                </w:r>
+              </w:hyperlink>
+            </w:p>
+            <w:p>
+              <w:pPr>
+                <w:pStyle w:val="TDC1"/>
+                <w:tabs>
+                  <w:tab w:val="right" w:leader="dot" w:pos="8828"/>
+                </w:tabs>
+                <w:rPr>
+                  <w:rFonts w:eastAsiaTheme="minorEastAsia"/>
+                  <w:noProof/>
+                  <w:sz w:val="24"/>
+                  <w:szCs w:val="24"/>
+                  <w:lang w:eastAsia="es-MX"/>
+                </w:rPr>
+              </w:pPr>
+              <w:hyperlink w:anchor="_Toc199108342" w:history="1">
+                <w:r>
+                  <w:rPr>
+                    <w:rStyle w:val="Hipervnculo"/>
+                    <w:noProof/>
+                  </w:rPr>
+                  <w:t>Implementación de Modelo</w:t>
+                </w:r>
+                <w:r>
+                  <w:rPr>
+                    <w:noProof/>
+                    <w:webHidden/>
+                  </w:rPr>
+                  <w:tab/>
+                </w:r>
+                <w:r>
+                  <w:rPr>
+                    <w:noProof/>
+                    <w:webHidden/>
+                  </w:rPr>
+                  <w:fldChar w:fldCharType="begin"/>
+                </w:r>
+                <w:r>
+                  <w:rPr>
+                    <w:noProof/>
+                    <w:webHidden/>
+                  </w:rPr>
+                  <w:instrText xml:space="preserve"> PAGEREF _Toc199108342 \h </w:instrText>
+                </w:r>
+                <w:r>
+                  <w:rPr>
+                    <w:noProof/>
+                    <w:webHidden/>
+                  </w:rPr>
+                </w:r>
+                <w:r>
+                  <w:rPr>
+                    <w:noProof/>
+                    <w:webHidden/>
+                  </w:rPr>
+                  <w:fldChar w:fldCharType="separate"/>
+                </w:r>
+                <w:r>
+                  <w:rPr>
+                    <w:noProof/>
+                    <w:webHidden/>
+                  </w:rPr>
+                  <w:t>4</w:t>
+                </w:r>
+                <w:r>
+                  <w:rPr>
+                    <w:noProof/>
+                    <w:webHidden/>
+                  </w:rPr>
+                  <w:fldChar w:fldCharType="end"/>
+                </w:r>
+              </w:hyperlink>
+            </w:p>
+            <w:p>
+              <w:pPr>
+                <w:pStyle w:val="TDC1"/>
+                <w:tabs>
+                  <w:tab w:val="right" w:leader="dot" w:pos="8828"/>
+                </w:tabs>
+                <w:rPr>
+                  <w:rFonts w:eastAsiaTheme="minorEastAsia"/>
+                  <w:noProof/>
+                  <w:sz w:val="24"/>
+                  <w:szCs w:val="24"/>
+                  <w:lang w:eastAsia="es-MX"/>
+                </w:rPr>
+              </w:pPr>
+              <w:hyperlink w:anchor="_Toc199108343" w:history="1">
+                <w:r>
+                  <w:rPr>
+                    <w:rStyle w:val="Hipervnculo"/>
+                    <w:noProof/>
+                  </w:rPr>
+                  <w:t>Referencias</w:t>
+                </w:r>
+                <w:r>
+                  <w:rPr>
+                    <w:noProof/>
+                    <w:webHidden/>
+                  </w:rPr>
+                  <w:tab/>
+                </w:r>
+                <w:r>
+                  <w:rPr>
+                    <w:noProof/>
+                    <w:webHidden/>
+                  </w:rPr>
+                  <w:fldChar w:fldCharType="begin"/>
+                </w:r>
+                <w:r>
+                  <w:rPr>
+                    <w:noProof/>
+                    <w:webHidden/>
+                  </w:rPr>
+                  <w:instrText xml:space="preserve"> PAGEREF _Toc199108343 \h </w:instrText>
+                </w:r>
+                <w:r>
+                  <w:rPr>
+                    <w:noProof/>
+                    <w:webHidden/>
+                  </w:rPr>
+                </w:r>
+                <w:r>
+                  <w:rPr>
+                    <w:noProof/>
+                    <w:webHidden/>
+                  </w:rPr>
+                  <w:fldChar w:fldCharType="separate"/>
+                </w:r>
+                <w:r>
+                  <w:rPr>
+                    <w:noProof/>
+                    <w:webHidden/>
+                  </w:rPr>
+                  <w:t>4</w:t>
+                </w:r>
+                <w:r>
+                  <w:rPr>
+                    <w:noProof/>
+                    <w:webHidden/>
+                  </w:rPr>
+                  <w:fldChar w:fldCharType="end"/>
+                </w:r>
+              </w:hyperlink>
+            </w:p>
+            <w:p>
+              <w:r>
+                <w:rPr>
+                  <w:b/>
+                  <w:bCs/>
+                  <w:lang w:val="es-ES"/>
+                </w:rPr>
+                <w:fldChar w:fldCharType="end"/>
+              </w:r>
+            </w:p>
+          </w:sdtContent>
+        </w:sdt>
+        <w:p/>
+        <w:p>
+          <w:pPr>
+            <w:pStyle w:val="Ttulo"/>
+            <w:jc w:val="center"/>
+          </w:pPr>
         </w:p>
         <w:p>
           <w:pPr>
-            <w:pStyle w:val="TDC1"/>
-            <w:tabs>
-              <w:tab w:val="right" w:leader="dot" w:pos="8828"/>
-            </w:tabs>
+            <w:rPr>
+              <w:rFonts w:asciiTheme="majorHAnsi" w:eastAsiaTheme="majorEastAsia" w:hAnsiTheme="majorHAnsi" w:cstheme="majorBidi"/>
+              <w:spacing w:val="-10"/>
+              <w:kern w:val="28"/>
+              <w:sz w:val="56"/>
+              <w:szCs w:val="56"/>
+            </w:rPr>
+          </w:pPr>
+          <w:r>
+            <w:br w:type="page"/>
+          </w:r>
+        </w:p>
+        <w:p>
+          <w:pPr>
+            <w:pStyle w:val="Ttulo"/>
+            <w:jc w:val="center"/>
+          </w:pPr>
+          <w:r>
+            <w:lastRenderedPageBreak/>
+            <w:t>Clasificación de Pokémon mediante Aprendizaje Supervisado con Imágenes</w:t>
+          </w:r>
+        </w:p>
+        <w:p>
+          <w:pPr>
+            <w:pStyle w:val="Ttulo1"/>
+          </w:pPr>
+          <w:bookmarkStart w:id="0" w:name="_Toc199108167"/>
+          <w:bookmarkStart w:id="1" w:name="_Toc199108339"/>
+          <w:r>
+            <w:t>Obtención y Preprocesamiento del Dataset</w:t>
+          </w:r>
+          <w:bookmarkEnd w:id="0"/>
+          <w:bookmarkEnd w:id="1"/>
+        </w:p>
+        <w:p>
+          <w:pPr>
+            <w:jc w:val="both"/>
+          </w:pPr>
+          <w:r>
+            <w:t>Para construir el dataset s</w:t>
+          </w:r>
+          <w:r>
+            <w:t>e utilizó como base el conjunto de datos “</w:t>
+          </w:r>
+          <w:r>
+            <w:rPr>
+              <w:b/>
+              <w:bCs/>
+            </w:rPr>
+            <w:t xml:space="preserve">7,000 </w:t>
+          </w:r>
+          <w:proofErr w:type="spellStart"/>
+          <w:r>
+            <w:rPr>
+              <w:b/>
+              <w:bCs/>
+            </w:rPr>
+            <w:t>Labeled</w:t>
+          </w:r>
+          <w:proofErr w:type="spellEnd"/>
+          <w:r>
+            <w:rPr>
+              <w:b/>
+              <w:bCs/>
+            </w:rPr>
+            <w:t xml:space="preserve"> Pokémon</w:t>
+          </w:r>
+          <w:r>
+            <w:t xml:space="preserve">” disponible públicamente en </w:t>
+          </w:r>
+          <w:proofErr w:type="spellStart"/>
+          <w:r>
+            <w:t>Kaggle</w:t>
+          </w:r>
+          <w:proofErr w:type="spellEnd"/>
+          <w:r>
+            <w:t xml:space="preserve"> [1]. Este dataset contiene imágenes etiquetadas y centradas de Pokémon de la primera generación.</w:t>
+          </w:r>
+          <w:r>
+            <w:t xml:space="preserve"> Contiene 150 folders cada uno con entre 25 a 50 imágenes por Pokémon. </w:t>
+          </w:r>
+        </w:p>
+        <w:p>
+          <w:pPr>
+            <w:jc w:val="both"/>
+          </w:pPr>
+          <w:r>
+            <w:t>Para este proyecto se seleccionaron solo 8 clases de Pokémon</w:t>
+          </w:r>
+          <w:r>
+            <w:t>, con un total de 3232 imágenes, 404 imágenes de cada Pokémon:</w:t>
+          </w:r>
+        </w:p>
+        <w:p>
+          <w:pPr>
+            <w:numPr>
+              <w:ilvl w:val="0"/>
+              <w:numId w:val="1"/>
+            </w:numPr>
+          </w:pPr>
+          <w:r>
+            <w:t>Abra</w:t>
+          </w:r>
+        </w:p>
+        <w:p>
+          <w:pPr>
+            <w:numPr>
+              <w:ilvl w:val="0"/>
+              <w:numId w:val="1"/>
+            </w:numPr>
+          </w:pPr>
+          <w:r>
+            <w:t>Aerodactyl</w:t>
+          </w:r>
+        </w:p>
+        <w:p>
+          <w:pPr>
+            <w:numPr>
+              <w:ilvl w:val="0"/>
+              <w:numId w:val="1"/>
+            </w:numPr>
+          </w:pPr>
+          <w:proofErr w:type="spellStart"/>
+          <w:r>
+            <w:t>Arbok</w:t>
+          </w:r>
+          <w:proofErr w:type="spellEnd"/>
+        </w:p>
+        <w:p>
+          <w:pPr>
+            <w:numPr>
+              <w:ilvl w:val="0"/>
+              <w:numId w:val="1"/>
+            </w:numPr>
+          </w:pPr>
+          <w:proofErr w:type="spellStart"/>
+          <w:r>
+            <w:t>Articuno</w:t>
+          </w:r>
+          <w:proofErr w:type="spellEnd"/>
+        </w:p>
+        <w:p>
+          <w:pPr>
+            <w:numPr>
+              <w:ilvl w:val="0"/>
+              <w:numId w:val="1"/>
+            </w:numPr>
+          </w:pPr>
+          <w:proofErr w:type="spellStart"/>
+          <w:r>
+            <w:t>Bulbasaur</w:t>
+          </w:r>
+          <w:proofErr w:type="spellEnd"/>
+        </w:p>
+        <w:p>
+          <w:pPr>
+            <w:numPr>
+              <w:ilvl w:val="0"/>
+              <w:numId w:val="1"/>
+            </w:numPr>
+          </w:pPr>
+          <w:proofErr w:type="spellStart"/>
+          <w:r>
+            <w:t>Cubone</w:t>
+          </w:r>
+          <w:proofErr w:type="spellEnd"/>
+        </w:p>
+        <w:p>
+          <w:pPr>
+            <w:numPr>
+              <w:ilvl w:val="0"/>
+              <w:numId w:val="1"/>
+            </w:numPr>
+          </w:pPr>
+          <w:proofErr w:type="spellStart"/>
+          <w:r>
+            <w:t>Diglett</w:t>
+          </w:r>
+          <w:proofErr w:type="spellEnd"/>
+          <w:r>
+            <w:t xml:space="preserve"> </w:t>
+          </w:r>
+        </w:p>
+        <w:p>
+          <w:pPr>
+            <w:numPr>
+              <w:ilvl w:val="0"/>
+              <w:numId w:val="1"/>
+            </w:numPr>
+            <w:jc w:val="both"/>
+          </w:pPr>
+          <w:proofErr w:type="spellStart"/>
+          <w:r>
+            <w:t>Ditto</w:t>
+          </w:r>
+          <w:proofErr w:type="spellEnd"/>
+          <w:r>
+            <w:t xml:space="preserve"> </w:t>
+          </w:r>
+        </w:p>
+        <w:p>
+          <w:pPr>
+            <w:jc w:val="both"/>
+          </w:pPr>
+        </w:p>
+        <w:p>
+          <w:pPr>
+            <w:jc w:val="both"/>
+          </w:pPr>
+          <w:r>
+            <w:t>Como el dataset original contaba con una cantidad muy pequeña de imágenes por Pokémon</w:t>
+          </w:r>
+          <w:r>
+            <w:t xml:space="preserve">, para aumentar la cantidad de muestras y la variabilidad del dataset, se empleó </w:t>
+          </w:r>
+          <w:r>
+            <w:t xml:space="preserve">un </w:t>
+          </w:r>
+          <w:r>
+            <w:t xml:space="preserve">script </w:t>
+          </w:r>
+          <w:r>
+            <w:t>existente “</w:t>
+          </w:r>
+          <w:proofErr w:type="spellStart"/>
+          <w:r>
+            <w:t>downloadImg</w:t>
+          </w:r>
+          <w:proofErr w:type="spellEnd"/>
+          <w:r>
+            <w:t>” [2]</w:t>
+          </w:r>
+          <w:r>
+            <w:t xml:space="preserve"> para descargar imágenes adicionales desde Google y Pinterest, incrementando así la diversidad de las </w:t>
+          </w:r>
+          <w:r>
+            <w:t>imágenes</w:t>
+          </w:r>
+          <w:r>
+            <w:t>.</w:t>
+          </w:r>
+          <w:r>
+            <w:t xml:space="preserve"> Lo anterior, dio lugar a que cada carpeta contara con aproximadamente 800 imágenes. Sin embargo, no todas eran realmente útiles. </w:t>
+          </w:r>
+        </w:p>
+        <w:p>
+          <w:pPr>
+            <w:jc w:val="both"/>
+          </w:pPr>
+          <w:r>
+            <w:t>Por lo tanto, una vez descargadas las imágenes con ayuda del script anteriormente mencionado, se hizo una depuración manual, evaluando que las imágenes obtenidas fueran de acuerdo con lo buscado y en su defecto eliminarlas o recortarlas para enfocarse en el objetivo. Esta depuración se llevó a cabo entrando a cada una de las carpetas, y seleccionando manualmente aquellas donde no apareciera el Pokémon requerido para eliminarlas y se recortaron aquellas donde el Pokémon estaba acompañado de otros elementos.</w:t>
+          </w:r>
+        </w:p>
+        <w:p>
+          <w:pPr>
+            <w:jc w:val="center"/>
+          </w:pPr>
+          <w:r>
             <w:rPr>
               <w:noProof/>
             </w:rPr>
+            <w:lastRenderedPageBreak/>
+            <w:drawing>
+              <wp:inline distT="0" distB="0" distL="0" distR="0" wp14:anchorId="3ECE598E" wp14:editId="0D4E675E">
+                <wp:extent cx="3023858" cy="2075097"/>
+                <wp:effectExtent l="0" t="0" r="5715" b="1905"/>
+                <wp:docPr id="952332311" name="Imagen 1" descr="Logotipo&#10;&#10;El contenido generado por IA puede ser incorrecto."/>
+                <wp:cNvGraphicFramePr>
+                  <a:graphicFrameLocks xmlns:a="http://schemas.openxmlformats.org/drawingml/2006/main" noChangeAspect="1"/>
+                </wp:cNvGraphicFramePr>
+                <a:graphic xmlns:a="http://schemas.openxmlformats.org/drawingml/2006/main">
+                  <a:graphicData uri="http://schemas.openxmlformats.org/drawingml/2006/picture">
+                    <pic:pic xmlns:pic="http://schemas.openxmlformats.org/drawingml/2006/picture">
+                      <pic:nvPicPr>
+                        <pic:cNvPr id="952332311" name="Imagen 1" descr="Logotipo&#10;&#10;El contenido generado por IA puede ser incorrecto."/>
+                        <pic:cNvPicPr/>
+                      </pic:nvPicPr>
+                      <pic:blipFill>
+                        <a:blip r:embed="rId9"/>
+                        <a:stretch>
+                          <a:fillRect/>
+                        </a:stretch>
+                      </pic:blipFill>
+                      <pic:spPr>
+                        <a:xfrm>
+                          <a:off x="0" y="0"/>
+                          <a:ext cx="3033843" cy="2081949"/>
+                        </a:xfrm>
+                        <a:prstGeom prst="rect">
+                          <a:avLst/>
+                        </a:prstGeom>
+                      </pic:spPr>
+                    </pic:pic>
+                  </a:graphicData>
+                </a:graphic>
+              </wp:inline>
+            </w:drawing>
+          </w:r>
+        </w:p>
+        <w:p>
+          <w:r>
+            <w:t>Por ejemplo, en esta imagen que corresponde a la clase de Aerodactyl, están seleccionadas algunas imágenes que no son de valor y que fueron eliminadas.</w:t>
+          </w:r>
+        </w:p>
+        <w:p>
+          <w:pPr>
+            <w:jc w:val="both"/>
           </w:pPr>
           <w:r>
-            <w:fldChar w:fldCharType="begin"/>
-          </w:r>
-          <w:r>
-            <w:instrText xml:space="preserve"> TOC \o "1-3" \h \z \u </w:instrText>
-          </w:r>
-          <w:r>
-            <w:fldChar w:fldCharType="separate"/>
-          </w:r>
-          <w:hyperlink w:anchor="_Toc198502622" w:history="1">
+            <w:t>El proceso anterior, se ejecutó múltiples veces hasta que llegamos a un dataset balanceado con el mismo número de imágenes para todas las clases</w:t>
+          </w:r>
+        </w:p>
+        <w:p>
+          <w:pPr>
+            <w:pStyle w:val="Ttulo1"/>
+          </w:pPr>
+          <w:bookmarkStart w:id="2" w:name="_Toc199108168"/>
+          <w:bookmarkStart w:id="3" w:name="_Toc199108340"/>
+          <w:r>
+            <w:t>División de los datos: Entrenamiento y Prueba</w:t>
+          </w:r>
+          <w:bookmarkEnd w:id="2"/>
+          <w:bookmarkEnd w:id="3"/>
+        </w:p>
+        <w:p>
+          <w:r>
+            <w:t>Los datos fueron divididos en dos subconjuntos:</w:t>
+          </w:r>
+        </w:p>
+        <w:p>
+          <w:pPr>
+            <w:numPr>
+              <w:ilvl w:val="0"/>
+              <w:numId w:val="2"/>
+            </w:numPr>
+          </w:pPr>
+          <w:r>
+            <w:rPr>
+              <w:b/>
+              <w:bCs/>
+            </w:rPr>
+            <w:t>80% para entrenamiento</w:t>
+          </w:r>
+          <w:r>
+            <w:rPr>
+              <w:b/>
+              <w:bCs/>
+            </w:rPr>
+            <w:t xml:space="preserve">.  </w:t>
+          </w:r>
+          <w:r>
+            <w:t>2</w:t>
+          </w:r>
+          <w:r>
+            <w:t>584</w:t>
+          </w:r>
+          <w:r>
+            <w:t xml:space="preserve"> imágenes. </w:t>
+          </w:r>
+        </w:p>
+        <w:p>
+          <w:pPr>
+            <w:numPr>
+              <w:ilvl w:val="0"/>
+              <w:numId w:val="2"/>
+            </w:numPr>
+          </w:pPr>
+          <w:r>
+            <w:rPr>
+              <w:b/>
+              <w:bCs/>
+            </w:rPr>
+            <w:t>20% para prueba</w:t>
+          </w:r>
+          <w:r>
+            <w:rPr>
+              <w:b/>
+              <w:bCs/>
+            </w:rPr>
+            <w:t xml:space="preserve">. </w:t>
+          </w:r>
+          <w:r>
+            <w:t xml:space="preserve">648 imágenes </w:t>
+          </w:r>
+        </w:p>
+        <w:p>
+          <w:r>
+            <w:t>Esta distribución fue basada en la división típica o sugerida en otros proyectos.</w:t>
+          </w:r>
+        </w:p>
+        <w:p>
+          <w:pPr>
+            <w:pStyle w:val="Ttulo1"/>
+          </w:pPr>
+          <w:bookmarkStart w:id="4" w:name="_Toc199108169"/>
+          <w:bookmarkStart w:id="5" w:name="_Toc199108341"/>
+          <w:r>
+            <w:t>Preprocesamiento</w:t>
+          </w:r>
+          <w:bookmarkEnd w:id="4"/>
+          <w:bookmarkEnd w:id="5"/>
+        </w:p>
+        <w:p>
+          <w:r>
+            <w:t>Para el preprocesamiento de las imágenes se aplicaron diversas técnicas de escalamiento, se consideró:</w:t>
+          </w:r>
+        </w:p>
+        <w:p>
+          <w:pPr>
+            <w:pStyle w:val="Prrafodelista"/>
+            <w:numPr>
+              <w:ilvl w:val="0"/>
+              <w:numId w:val="3"/>
+            </w:numPr>
+          </w:pPr>
+          <w:r>
+            <w:t>El reescalado o normalización de las imágenes con valores de los píxeles de 0-255 a 0-1 con el objetivo de facilitar el proceso de entrenamiento del modelo.</w:t>
+          </w:r>
+        </w:p>
+        <w:p>
+          <w:pPr>
+            <w:pStyle w:val="Prrafodelista"/>
+            <w:numPr>
+              <w:ilvl w:val="0"/>
+              <w:numId w:val="3"/>
+            </w:numPr>
+          </w:pPr>
+          <w:r>
+            <w:t xml:space="preserve">Aumento de los datos mediante la rotación de las imágenes, desplazamiento horizontal, zoom aleatorio y volteando las imágenes aleatoriamente. Estos cambios los hacemos para que el modelo aprenda a reconocer al mismo Pokémon, aunque este se vea en una posición u orientación diferente. </w:t>
+          </w:r>
+        </w:p>
+        <w:p>
+          <w:pPr>
+            <w:pStyle w:val="Prrafodelista"/>
+            <w:numPr>
+              <w:ilvl w:val="0"/>
+              <w:numId w:val="3"/>
+            </w:numPr>
+          </w:pPr>
+          <w:r>
+            <w:t>El redimensionamiento de las imágenes, por ahora con un valor de 150x150 píxeles para que todas las imágenes tengan un tamaño estándar.</w:t>
+          </w:r>
+        </w:p>
+        <w:p>
+          <w:r>
+            <w:t xml:space="preserve">La normalización se llevó a cabo tanto para el grupo de train como de test. Y el aumento de datos con </w:t>
+          </w:r>
+          <w:proofErr w:type="spellStart"/>
+          <w:r>
+            <w:t>ImageDataGenerator</w:t>
+          </w:r>
+          <w:proofErr w:type="spellEnd"/>
+          <w:r>
+            <w:t xml:space="preserve"> solo para el conjunto de train. Se utiliza </w:t>
+          </w:r>
+          <w:proofErr w:type="spellStart"/>
+          <w:r>
+            <w:t>ImageDataGenerator</w:t>
+          </w:r>
+          <w:proofErr w:type="spellEnd"/>
+          <w:r>
+            <w:t xml:space="preserve"> ya que nos ayuda a trabajar con más imágenes, pero cuidado al mismo tiempo el espacio en RAM.</w:t>
+          </w:r>
+        </w:p>
+        <w:p>
+          <w:pPr>
+            <w:pStyle w:val="Ttulo1"/>
+          </w:pPr>
+          <w:bookmarkStart w:id="6" w:name="_Toc199108170"/>
+          <w:bookmarkStart w:id="7" w:name="_Toc199108342"/>
+          <w:r>
+            <w:lastRenderedPageBreak/>
+            <w:t>Implementación de</w:t>
+          </w:r>
+          <w:r>
+            <w:t>l</w:t>
+          </w:r>
+          <w:r>
+            <w:t xml:space="preserve"> Modelo</w:t>
+          </w:r>
+          <w:bookmarkEnd w:id="6"/>
+          <w:bookmarkEnd w:id="7"/>
+        </w:p>
+        <w:p>
+          <w:pPr>
+            <w:jc w:val="both"/>
+          </w:pPr>
+          <w:r>
+            <w:t xml:space="preserve">Para esta etapa del proyecto, se implementó un modelo </w:t>
+          </w:r>
+          <w:proofErr w:type="spellStart"/>
+          <w:r>
+            <w:t>Sequential</w:t>
+          </w:r>
+          <w:proofErr w:type="spellEnd"/>
+          <w:r>
+            <w:t xml:space="preserve"> de </w:t>
+          </w:r>
+          <w:proofErr w:type="spellStart"/>
+          <w:r>
+            <w:t>Keras</w:t>
+          </w:r>
+          <w:proofErr w:type="spellEnd"/>
+          <w:r>
+            <w:t xml:space="preserve">. Si bien </w:t>
+          </w:r>
+          <w:r>
+            <w:t xml:space="preserve">la arquitectura aún no se encuentra fundamentada por ningún </w:t>
+          </w:r>
+          <w:proofErr w:type="spellStart"/>
+          <w:r>
+            <w:t>paper</w:t>
+          </w:r>
+          <w:proofErr w:type="spellEnd"/>
+          <w:r>
+            <w:t xml:space="preserve">, </w:t>
+          </w:r>
+          <w:r>
+            <w:t xml:space="preserve">en etapas posteriores se planea adoptar </w:t>
+          </w:r>
+          <w:r>
+            <w:t xml:space="preserve">o basarse en </w:t>
+          </w:r>
+          <w:r>
+            <w:t xml:space="preserve">arquitecturas más complejas </w:t>
+          </w:r>
+          <w:r>
+            <w:t>y con antecedentes sólidos</w:t>
+          </w:r>
+          <w:r>
+            <w:t>, en esta primera implementación se optó por un enfoque más básico con el objetivo de comprender el flujo completo de construcción, entrenamiento y evaluación del modelo, en línea con los contenidos vistos en clase.</w:t>
+          </w:r>
+        </w:p>
+        <w:p/>
+        <w:p>
+          <w:pPr>
+            <w:pStyle w:val="Ttulo1"/>
+          </w:pPr>
+          <w:bookmarkStart w:id="8" w:name="_Toc199108171"/>
+          <w:bookmarkStart w:id="9" w:name="_Toc199108343"/>
+          <w:r>
+            <w:t>Referencias</w:t>
+          </w:r>
+          <w:bookmarkEnd w:id="8"/>
+          <w:bookmarkEnd w:id="9"/>
+        </w:p>
+        <w:p>
+          <w:pPr>
+            <w:rPr>
+              <w:lang w:val="en-US"/>
+            </w:rPr>
+          </w:pPr>
+          <w:r>
+            <w:t xml:space="preserve">[1] L. </w:t>
+          </w:r>
+          <w:proofErr w:type="spellStart"/>
+          <w:r>
+            <w:t>Tian</w:t>
+          </w:r>
+          <w:proofErr w:type="spellEnd"/>
+          <w:r>
+            <w:t xml:space="preserve">, "7,000 </w:t>
+          </w:r>
+          <w:proofErr w:type="spellStart"/>
+          <w:r>
+            <w:t>Labeled</w:t>
+          </w:r>
+          <w:proofErr w:type="spellEnd"/>
+          <w:r>
+            <w:t xml:space="preserve"> </w:t>
+          </w:r>
+          <w:proofErr w:type="spellStart"/>
+          <w:r>
+            <w:t>Pokemon</w:t>
+          </w:r>
+          <w:proofErr w:type="spellEnd"/>
+          <w:r>
+            <w:t xml:space="preserve">," </w:t>
+          </w:r>
+          <w:proofErr w:type="spellStart"/>
+          <w:r>
+            <w:t>Kaggle</w:t>
+          </w:r>
+          <w:proofErr w:type="spellEnd"/>
+          <w:r>
+            <w:t xml:space="preserve">, [Online]. </w:t>
+          </w:r>
+          <w:r>
+            <w:rPr>
+              <w:lang w:val="en-US"/>
+            </w:rPr>
+            <w:t xml:space="preserve">Available: </w:t>
+          </w:r>
+          <w:hyperlink r:id="rId10" w:tgtFrame="_new" w:history="1">
             <w:r>
               <w:rPr>
                 <w:rStyle w:val="Hipervnculo"/>
-                <w:noProof/>
+                <w:lang w:val="en-US"/>
               </w:rPr>
-              <w:t>Obtención y Preprocesamiento del Dataset</w:t>
+              <w:t>https://www.kaggle.com/datasets/lantian773030/pokemonclassification</w:t>
             </w:r>
+          </w:hyperlink>
+          <w:r>
+            <w:rPr>
+              <w:lang w:val="en-US"/>
+            </w:rPr>
+            <w:br/>
+            <w:t xml:space="preserve">[2] O. del Valle Mejía, </w:t>
+          </w:r>
+          <w:proofErr w:type="spellStart"/>
+          <w:r>
+            <w:rPr>
+              <w:i/>
+              <w:iCs/>
+              <w:lang w:val="en-US"/>
+            </w:rPr>
+            <w:t>QuintupletRecognizer</w:t>
+          </w:r>
+          <w:proofErr w:type="spellEnd"/>
+          <w:r>
+            <w:rPr>
+              <w:i/>
+              <w:iCs/>
+              <w:lang w:val="en-US"/>
+            </w:rPr>
+            <w:t>: downloadImg.py</w:t>
+          </w:r>
+          <w:r>
+            <w:rPr>
+              <w:lang w:val="en-US"/>
+            </w:rPr>
+            <w:t xml:space="preserve">, GitHub repository. [Online]. Available: </w:t>
+          </w:r>
+          <w:hyperlink r:id="rId11" w:tgtFrame="_new" w:history="1">
             <w:r>
               <w:rPr>
-                <w:noProof/>
-                <w:webHidden/>
+                <w:rStyle w:val="Hipervnculo"/>
+                <w:lang w:val="en-US"/>
               </w:rPr>
-              <w:tab/>
-            </w:r>
-            <w:r>
-              <w:rPr>
-                <w:noProof/>
-                <w:webHidden/>
-              </w:rPr>
-              <w:fldChar w:fldCharType="begin"/>
-            </w:r>
-            <w:r>
-              <w:rPr>
-                <w:noProof/>
-                <w:webHidden/>
-              </w:rPr>
-              <w:instrText xml:space="preserve"> PAGEREF _Toc198502622 \h </w:instrText>
-            </w:r>
-            <w:r>
-              <w:rPr>
-                <w:noProof/>
-                <w:webHidden/>
-              </w:rPr>
-            </w:r>
-            <w:r>
-              <w:rPr>
-                <w:noProof/>
-                <w:webHidden/>
-              </w:rPr>
-              <w:fldChar w:fldCharType="separate"/>
-            </w:r>
-            <w:r>
-              <w:rPr>
-                <w:noProof/>
-                <w:webHidden/>
-              </w:rPr>
-              <w:t>2</w:t>
-            </w:r>
-            <w:r>
-              <w:rPr>
-                <w:noProof/>
-                <w:webHidden/>
-              </w:rPr>
-              <w:fldChar w:fldCharType="end"/>
+              <w:t>https://github.com/OsvalDev/QuintupletRecognizer/tree/master/scripts</w:t>
             </w:r>
           </w:hyperlink>
         </w:p>
-        <w:p>
-          <w:pPr>
-            <w:pStyle w:val="TDC1"/>
-            <w:tabs>
-              <w:tab w:val="right" w:leader="dot" w:pos="8828"/>
-            </w:tabs>
-            <w:rPr>
-              <w:noProof/>
-            </w:rPr>
-          </w:pPr>
-          <w:hyperlink w:anchor="_Toc198502623" w:history="1">
-            <w:r>
-              <w:rPr>
-                <w:rStyle w:val="Hipervnculo"/>
-                <w:noProof/>
-              </w:rPr>
-              <w:t>División de los datos: Entrenamiento y Prueba</w:t>
-            </w:r>
-            <w:r>
-              <w:rPr>
-                <w:noProof/>
-                <w:webHidden/>
-              </w:rPr>
-              <w:tab/>
-            </w:r>
-            <w:r>
-              <w:rPr>
-                <w:noProof/>
-                <w:webHidden/>
-              </w:rPr>
-              <w:fldChar w:fldCharType="begin"/>
-            </w:r>
-            <w:r>
-              <w:rPr>
-                <w:noProof/>
-                <w:webHidden/>
-              </w:rPr>
-              <w:instrText xml:space="preserve"> PAGEREF _Toc198502623 \h </w:instrText>
-            </w:r>
-            <w:r>
-              <w:rPr>
-                <w:noProof/>
-                <w:webHidden/>
-              </w:rPr>
-            </w:r>
-            <w:r>
-              <w:rPr>
-                <w:noProof/>
-                <w:webHidden/>
-              </w:rPr>
-              <w:fldChar w:fldCharType="separate"/>
-            </w:r>
-            <w:r>
-              <w:rPr>
-                <w:noProof/>
-                <w:webHidden/>
-              </w:rPr>
-              <w:t>2</w:t>
-            </w:r>
-            <w:r>
-              <w:rPr>
-                <w:noProof/>
-                <w:webHidden/>
-              </w:rPr>
-              <w:fldChar w:fldCharType="end"/>
-            </w:r>
-          </w:hyperlink>
-        </w:p>
-        <w:p>
-          <w:pPr>
-            <w:pStyle w:val="TDC1"/>
-            <w:tabs>
-              <w:tab w:val="right" w:leader="dot" w:pos="8828"/>
-            </w:tabs>
-            <w:rPr>
-              <w:noProof/>
-            </w:rPr>
-          </w:pPr>
-          <w:hyperlink w:anchor="_Toc198502624" w:history="1">
-            <w:r>
-              <w:rPr>
-                <w:rStyle w:val="Hipervnculo"/>
-                <w:noProof/>
-              </w:rPr>
-              <w:t>Referencias</w:t>
-            </w:r>
-            <w:r>
-              <w:rPr>
-                <w:noProof/>
-                <w:webHidden/>
-              </w:rPr>
-              <w:tab/>
-            </w:r>
-            <w:r>
-              <w:rPr>
-                <w:noProof/>
-                <w:webHidden/>
-              </w:rPr>
-              <w:fldChar w:fldCharType="begin"/>
-            </w:r>
-            <w:r>
-              <w:rPr>
-                <w:noProof/>
-                <w:webHidden/>
-              </w:rPr>
-              <w:instrText xml:space="preserve"> PAGEREF _Toc198502624 \h </w:instrText>
-            </w:r>
-            <w:r>
-              <w:rPr>
-                <w:noProof/>
-                <w:webHidden/>
-              </w:rPr>
-            </w:r>
-            <w:r>
-              <w:rPr>
-                <w:noProof/>
-                <w:webHidden/>
-              </w:rPr>
-              <w:fldChar w:fldCharType="separate"/>
-            </w:r>
-            <w:r>
-              <w:rPr>
-                <w:noProof/>
-                <w:webHidden/>
-              </w:rPr>
-              <w:t>3</w:t>
-            </w:r>
-            <w:r>
-              <w:rPr>
-                <w:noProof/>
-                <w:webHidden/>
-              </w:rPr>
-              <w:fldChar w:fldCharType="end"/>
-            </w:r>
-          </w:hyperlink>
-        </w:p>
-        <w:p>
-          <w:r>
-            <w:rPr>
-              <w:b/>
-              <w:bCs/>
-              <w:lang w:val="es-ES"/>
-            </w:rPr>
-            <w:fldChar w:fldCharType="end"/>
-          </w:r>
-        </w:p>
+        <w:p/>
       </w:sdtContent>
     </w:sdt>
-    <w:p>
-      <w:pPr>
-        <w:pStyle w:val="Ttulo"/>
-        <w:jc w:val="center"/>
-      </w:pPr>
-    </w:p>
-    <w:p>
-      <w:pPr>
-        <w:rPr>
-          <w:rFonts w:asciiTheme="majorHAnsi" w:eastAsiaTheme="majorEastAsia" w:hAnsiTheme="majorHAnsi" w:cstheme="majorBidi"/>
-          <w:spacing w:val="-10"/>
-          <w:kern w:val="28"/>
-          <w:sz w:val="56"/>
-          <w:szCs w:val="56"/>
-        </w:rPr>
-      </w:pPr>
-      <w:r>
-        <w:br w:type="page"/>
-      </w:r>
-    </w:p>
-    <w:p>
-      <w:pPr>
-        <w:pStyle w:val="Ttulo"/>
-        <w:jc w:val="center"/>
-      </w:pPr>
-      <w:r>
-        <w:lastRenderedPageBreak/>
-        <w:t>Clasificación de Pokémon mediante Aprendizaje Supervisado con Imágenes</w:t>
-      </w:r>
-    </w:p>
-    <w:p>
-      <w:pPr>
-        <w:pStyle w:val="Ttulo1"/>
-      </w:pPr>
-      <w:bookmarkStart w:id="0" w:name="_Toc198502622"/>
-      <w:r>
-        <w:t>Obtención y Preprocesamiento del Dataset</w:t>
-      </w:r>
-      <w:bookmarkEnd w:id="0"/>
-    </w:p>
-    <w:p>
-      <w:pPr>
-        <w:jc w:val="both"/>
-      </w:pPr>
-      <w:r>
-        <w:t>Para construir el dataset s</w:t>
-      </w:r>
-      <w:r>
-        <w:t>e utilizó como base el conjunto de datos “</w:t>
-      </w:r>
-      <w:r>
-        <w:rPr>
-          <w:b/>
-          <w:bCs/>
-        </w:rPr>
-        <w:t>7,000 Labeled Pokémon</w:t>
-      </w:r>
-      <w:r>
-        <w:t>” disponible públicamente en Kaggle [1]. Este dataset contiene imágenes etiquetadas y centradas de Pokémon de la primera generación.</w:t>
-      </w:r>
-      <w:r>
-        <w:t xml:space="preserve"> Contiene 150 folders cada uno con entre 25 a 50 imágenes por Pokémon. </w:t>
-      </w:r>
-    </w:p>
-    <w:p>
-      <w:pPr>
-        <w:jc w:val="both"/>
-      </w:pPr>
-      <w:r>
-        <w:t>Para este proyecto se seleccionaron solo 8 clases de Pokémon</w:t>
-      </w:r>
-      <w:r>
-        <w:t>, con un total de 3500 imágenes</w:t>
-      </w:r>
-      <w:r>
-        <w:t>:</w:t>
-      </w:r>
-    </w:p>
-    <w:p>
-      <w:pPr>
-        <w:numPr>
-          <w:ilvl w:val="0"/>
-          <w:numId w:val="1"/>
-        </w:numPr>
-      </w:pPr>
-      <w:r>
-        <w:t xml:space="preserve">Abra </w:t>
-      </w:r>
-      <w:r>
-        <w:t>(35</w:t>
-      </w:r>
-      <w:r>
-        <w:t>1 imágenes)</w:t>
-      </w:r>
-    </w:p>
-    <w:p>
-      <w:pPr>
-        <w:numPr>
-          <w:ilvl w:val="0"/>
-          <w:numId w:val="1"/>
-        </w:numPr>
-      </w:pPr>
-      <w:r>
-        <w:t>Aerodactyl (54</w:t>
-      </w:r>
-      <w:r>
-        <w:t>0</w:t>
-      </w:r>
-      <w:r>
-        <w:t xml:space="preserve"> imágenes)</w:t>
-      </w:r>
-    </w:p>
-    <w:p>
-      <w:pPr>
-        <w:numPr>
-          <w:ilvl w:val="0"/>
-          <w:numId w:val="1"/>
-        </w:numPr>
-      </w:pPr>
-      <w:r>
-        <w:t>Arbok (508 imágenes)</w:t>
-      </w:r>
-    </w:p>
-    <w:p>
-      <w:pPr>
-        <w:numPr>
-          <w:ilvl w:val="0"/>
-          <w:numId w:val="1"/>
-        </w:numPr>
-      </w:pPr>
-      <w:r>
-        <w:t>Articuno (595 imágenes)</w:t>
-      </w:r>
-    </w:p>
-    <w:p>
-      <w:pPr>
-        <w:numPr>
-          <w:ilvl w:val="0"/>
-          <w:numId w:val="1"/>
-        </w:numPr>
-      </w:pPr>
-      <w:r>
-        <w:t>Bulbasaur (392 imágenes)</w:t>
-      </w:r>
-    </w:p>
-    <w:p>
-      <w:pPr>
-        <w:numPr>
-          <w:ilvl w:val="0"/>
-          <w:numId w:val="1"/>
-        </w:numPr>
-      </w:pPr>
-      <w:r>
-        <w:t>Cubone (387 imágenes)</w:t>
-      </w:r>
-    </w:p>
-    <w:p>
-      <w:pPr>
-        <w:numPr>
-          <w:ilvl w:val="0"/>
-          <w:numId w:val="1"/>
-        </w:numPr>
-      </w:pPr>
-      <w:r>
-        <w:t>Diglett (361 imágenes)</w:t>
-      </w:r>
-    </w:p>
-    <w:p>
-      <w:pPr>
-        <w:numPr>
-          <w:ilvl w:val="0"/>
-          <w:numId w:val="1"/>
-        </w:numPr>
-      </w:pPr>
-      <w:r>
-        <w:t>Ditto (366 imágenes)</w:t>
-      </w:r>
-    </w:p>
-    <w:p>
-      <w:pPr>
-        <w:jc w:val="both"/>
-      </w:pPr>
-      <w:r>
-        <w:t>Como el dataset original contaba con una cantidad muy pequeña de imágenes por Pokémon</w:t>
-      </w:r>
-      <w:r>
-        <w:t xml:space="preserve">, para aumentar la cantidad de muestras y la variabilidad del dataset, se empleó </w:t>
-      </w:r>
-      <w:r>
-        <w:t xml:space="preserve">un </w:t>
-      </w:r>
-      <w:r>
-        <w:t xml:space="preserve">script </w:t>
-      </w:r>
-      <w:r>
-        <w:t>existente “</w:t>
-      </w:r>
-      <w:r>
-        <w:t>downloadImg</w:t>
-      </w:r>
-      <w:r>
-        <w:t>” [2]</w:t>
-      </w:r>
-      <w:r>
-        <w:t xml:space="preserve"> para descargar imágenes adicionales desde Google y Pinterest, incrementando así la diversidad de las </w:t>
-      </w:r>
-      <w:r>
-        <w:t>imágenes</w:t>
-      </w:r>
-      <w:r>
-        <w:t>.</w:t>
-      </w:r>
-      <w:r>
-        <w:t xml:space="preserve"> Lo anterior, </w:t>
-      </w:r>
-      <w:r>
-        <w:t xml:space="preserve">dio lugar a que cada carpeta contara con aproximadamente 800 imágenes. Sin embargo, no todas eran realmente útiles. </w:t>
-      </w:r>
-    </w:p>
-    <w:p>
-      <w:pPr>
-        <w:jc w:val="both"/>
-      </w:pPr>
-      <w:r>
-        <w:t>Por lo tanto, u</w:t>
-      </w:r>
-      <w:r>
-        <w:t xml:space="preserve">na vez descargadas las imágenes con ayuda del script anteriormente mencionado, se hizo una depuración manual, evaluando que las imágenes obtenidas fueran de acuerdo con lo buscado y en su defecto eliminarlas o recortarlas para enfocarse en el objetivo. </w:t>
-      </w:r>
-      <w:r>
-        <w:t>Esta depuración se llevó a cabo entrando a cada una de las carpetas</w:t>
-      </w:r>
-      <w:r>
-        <w:t>, y seleccionando</w:t>
-      </w:r>
-      <w:r>
-        <w:t xml:space="preserve"> manualmente</w:t>
-      </w:r>
-      <w:r>
-        <w:t xml:space="preserve"> aquellas donde no apareciera el Pokémon</w:t>
-      </w:r>
-      <w:r>
-        <w:t xml:space="preserve"> requerido</w:t>
-      </w:r>
-      <w:r>
-        <w:t xml:space="preserve"> y</w:t>
-      </w:r>
-      <w:r>
-        <w:t xml:space="preserve"> se recortaron aquellas donde el </w:t>
-      </w:r>
-      <w:r>
-        <w:t>Pokémon</w:t>
-      </w:r>
-      <w:r>
-        <w:t xml:space="preserve"> estaba acompañado de otros elementos</w:t>
-      </w:r>
-      <w:r>
-        <w:t>.</w:t>
-      </w:r>
-    </w:p>
-    <w:p>
-      <w:pPr>
-        <w:jc w:val="center"/>
-      </w:pPr>
-      <w:r>
-        <w:lastRenderedPageBreak/>
-        <w:drawing>
-          <wp:inline distT="0" distB="0" distL="0" distR="0" wp14:anchorId="782626FC" wp14:editId="5D140AC7">
-            <wp:extent cx="3023858" cy="2075097"/>
-            <wp:effectExtent l="0" t="0" r="5715" b="1905"/>
-            <wp:docPr id="952332311" name="Imagen 1" descr="Logotipo&#10;&#10;El contenido generado por IA puede ser incorrecto."/>
-            <wp:cNvGraphicFramePr>
-              <a:graphicFrameLocks xmlns:a="http://schemas.openxmlformats.org/drawingml/2006/main" noChangeAspect="1"/>
-            </wp:cNvGraphicFramePr>
-            <a:graphic xmlns:a="http://schemas.openxmlformats.org/drawingml/2006/main">
-              <a:graphicData uri="http://schemas.openxmlformats.org/drawingml/2006/picture">
-                <pic:pic xmlns:pic="http://schemas.openxmlformats.org/drawingml/2006/picture">
-                  <pic:nvPicPr>
-                    <pic:cNvPr id="952332311" name="Imagen 1" descr="Logotipo&#10;&#10;El contenido generado por IA puede ser incorrecto."/>
-                    <pic:cNvPicPr/>
-                  </pic:nvPicPr>
-                  <pic:blipFill>
-                    <a:blip r:embed="rId7"/>
-                    <a:stretch>
-                      <a:fillRect/>
-                    </a:stretch>
-                  </pic:blipFill>
-                  <pic:spPr>
-                    <a:xfrm>
-                      <a:off x="0" y="0"/>
-                      <a:ext cx="3033843" cy="2081949"/>
-                    </a:xfrm>
-                    <a:prstGeom prst="rect">
-                      <a:avLst/>
-                    </a:prstGeom>
-                  </pic:spPr>
-                </pic:pic>
-              </a:graphicData>
-            </a:graphic>
-          </wp:inline>
-        </w:drawing>
-      </w:r>
-    </w:p>
-    <w:p>
-      <w:r>
-        <w:t xml:space="preserve">Por ejemplo, en esta imagen que corresponde a la clase de Aerodactyl, </w:t>
-      </w:r>
-      <w:r>
-        <w:t xml:space="preserve">están seleccionadas </w:t>
-      </w:r>
-      <w:r>
-        <w:t xml:space="preserve">algunas </w:t>
-      </w:r>
-      <w:r>
-        <w:t xml:space="preserve">imágenes que no son de valor </w:t>
-      </w:r>
-      <w:r>
-        <w:t>y que fueron eliminadas.</w:t>
-      </w:r>
-    </w:p>
-    <w:p>
-      <w:pPr>
-        <w:jc w:val="both"/>
-      </w:pPr>
-      <w:r>
-        <w:t>El proceso anterior,</w:t>
-      </w:r>
-      <w:r>
-        <w:t xml:space="preserve"> se </w:t>
-      </w:r>
-      <w:r>
-        <w:t xml:space="preserve">ejecutó múltiples veces hasta que </w:t>
-      </w:r>
-      <w:r>
-        <w:t xml:space="preserve">llegamos a un dataset balanceado. </w:t>
-      </w:r>
-    </w:p>
-    <w:p>
-      <w:pPr>
-        <w:pStyle w:val="Ttulo1"/>
-      </w:pPr>
-      <w:bookmarkStart w:id="1" w:name="_Toc198502623"/>
-      <w:r>
-        <w:t>División de los datos: Entrenamiento y Prueba</w:t>
-      </w:r>
-      <w:bookmarkEnd w:id="1"/>
-    </w:p>
-    <w:p>
-      <w:r>
-        <w:t>Los datos fueron divididos en dos subconjuntos:</w:t>
-      </w:r>
-    </w:p>
-    <w:p>
-      <w:pPr>
-        <w:numPr>
-          <w:ilvl w:val="0"/>
-          <w:numId w:val="2"/>
-        </w:numPr>
-      </w:pPr>
-      <w:r>
-        <w:rPr>
-          <w:b/>
-          <w:bCs/>
-        </w:rPr>
-        <w:t>80% para entrenamiento</w:t>
-      </w:r>
-      <w:r>
-        <w:rPr>
-          <w:b/>
-          <w:bCs/>
-        </w:rPr>
-        <w:t xml:space="preserve">. </w:t>
-      </w:r>
-      <w:r>
-        <w:rPr>
-          <w:b/>
-          <w:bCs/>
-        </w:rPr>
-        <w:t xml:space="preserve"> </w:t>
-      </w:r>
-      <w:r>
-        <w:t xml:space="preserve">2796 imágenes. </w:t>
-      </w:r>
-    </w:p>
-    <w:p>
-      <w:pPr>
-        <w:numPr>
-          <w:ilvl w:val="0"/>
-          <w:numId w:val="2"/>
-        </w:numPr>
-      </w:pPr>
-      <w:r>
-        <w:rPr>
-          <w:b/>
-          <w:bCs/>
-        </w:rPr>
-        <w:t>20% para prueba</w:t>
-      </w:r>
-      <w:r>
-        <w:rPr>
-          <w:b/>
-          <w:bCs/>
-        </w:rPr>
-        <w:t xml:space="preserve">. </w:t>
-      </w:r>
-      <w:r>
-        <w:t>70</w:t>
-      </w:r>
-      <w:r>
-        <w:t xml:space="preserve">4 </w:t>
-      </w:r>
-      <w:r>
-        <w:t xml:space="preserve">imágenes </w:t>
-      </w:r>
-    </w:p>
-    <w:p>
-      <w:r>
-        <w:t>Esta distribución fue basada en la división típica o sugerida en otros proyectos.</w:t>
-      </w:r>
-    </w:p>
-    <w:p/>
-    <w:p>
-      <w:pPr>
-        <w:pStyle w:val="Ttulo1"/>
-        <w:rPr>
-          <w:lang w:val="en-US"/>
-        </w:rPr>
-      </w:pPr>
-      <w:bookmarkStart w:id="2" w:name="_Toc198502624"/>
-      <w:r>
-        <w:rPr>
-          <w:lang w:val="en-US"/>
-        </w:rPr>
-        <w:t>Referencias</w:t>
-      </w:r>
-      <w:bookmarkEnd w:id="2"/>
-    </w:p>
-    <w:p>
-      <w:pPr>
-        <w:rPr>
-          <w:lang w:val="en-US"/>
-        </w:rPr>
-      </w:pPr>
-      <w:r>
-        <w:rPr>
-          <w:lang w:val="en-US"/>
-        </w:rPr>
-        <w:t xml:space="preserve">[1] L. Tian, "7,000 Labeled Pokemon," Kaggle, [Online]. Available: </w:t>
-      </w:r>
-      <w:hyperlink r:id="rId8" w:tgtFrame="_new" w:history="1">
-        <w:r>
-          <w:rPr>
-            <w:rStyle w:val="Hipervnculo"/>
-            <w:lang w:val="en-US"/>
-          </w:rPr>
-          <w:t>https://www.kaggle.com/datasets/lantian773030/pokemonclassification</w:t>
-        </w:r>
-      </w:hyperlink>
-      <w:r>
-        <w:rPr>
-          <w:lang w:val="en-US"/>
-        </w:rPr>
-        <w:br/>
-        <w:t xml:space="preserve">[2] O. del Valle Mejía, </w:t>
-      </w:r>
-      <w:r>
-        <w:rPr>
-          <w:i/>
-          <w:iCs/>
-          <w:lang w:val="en-US"/>
-        </w:rPr>
-        <w:t>QuintupletRecognizer: downloadImg.py</w:t>
-      </w:r>
-      <w:r>
-        <w:rPr>
-          <w:lang w:val="en-US"/>
-        </w:rPr>
-        <w:t xml:space="preserve">, GitHub repository. [Online]. Available: </w:t>
-      </w:r>
-      <w:hyperlink r:id="rId9" w:tgtFrame="_new" w:history="1">
-        <w:r>
-          <w:rPr>
-            <w:rStyle w:val="Hipervnculo"/>
-            <w:lang w:val="en-US"/>
-          </w:rPr>
-          <w:t>https://github.com/OsvalDev/QuintupletRecognizer/tree/master/scripts</w:t>
-        </w:r>
-      </w:hyperlink>
-    </w:p>
     <w:sectPr>
+      <w:footerReference w:type="default" r:id="rId12"/>
       <w:pgSz w:w="12240" w:h="15840"/>
       <w:pgMar w:top="1417" w:right="1701" w:bottom="1417" w:left="1701" w:header="708" w:footer="708" w:gutter="0"/>
       <w:pgNumType w:start="0"/>
@@ -4859,6 +5168,101 @@
     </w:sectPr>
   </w:body>
 </w:document>
+</file>
+
+<file path=word/endnotes.xml><?xml version="1.0" encoding="utf-8"?>
+<w:endnotes xmlns:wpc="http://schemas.microsoft.com/office/word/2010/wordprocessingCanvas" xmlns:cx="http://schemas.microsoft.com/office/drawing/2014/chartex" xmlns:cx1="http://schemas.microsoft.com/office/drawing/2015/9/8/chartex" xmlns:cx2="http://schemas.microsoft.com/office/drawing/2015/10/21/chartex" xmlns:cx3="http://schemas.microsoft.com/office/drawing/2016/5/9/chartex" xmlns:cx4="http://schemas.microsoft.com/office/drawing/2016/5/10/chartex" xmlns:cx5="http://schemas.microsoft.com/office/drawing/2016/5/11/chartex" xmlns:cx6="http://schemas.microsoft.com/office/drawing/2016/5/12/chartex" xmlns:cx7="http://schemas.microsoft.com/office/drawing/2016/5/13/chartex" xmlns:cx8="http://schemas.microsoft.com/office/drawing/2016/5/14/chartex" xmlns:mc="http://schemas.openxmlformats.org/markup-compatibility/2006" xmlns:aink="http://schemas.microsoft.com/office/drawing/2016/ink" xmlns:am3d="http://schemas.microsoft.com/office/drawing/2017/model3d" xmlns:o="urn:schemas-microsoft-com:office:office" xmlns:oel="http://schemas.microsoft.com/office/2019/extlst" xmlns:r="http://schemas.openxmlformats.org/officeDocument/2006/relationships" xmlns:m="http://schemas.openxmlformats.org/officeDocument/2006/math" xmlns:v="urn:schemas-microsoft-com:vml" xmlns:wp14="http://schemas.microsoft.com/office/word/2010/wordprocessingDrawing" xmlns:wp="http://schemas.openxmlformats.org/drawingml/2006/wordprocessingDrawing" xmlns:w10="urn:schemas-microsoft-com:office:word" xmlns:w="http://schemas.openxmlformats.org/wordprocessingml/2006/main" xmlns:w14="http://schemas.microsoft.com/office/word/2010/wordml" xmlns:w15="http://schemas.microsoft.com/office/word/2012/wordml" xmlns:w16cex="http://schemas.microsoft.com/office/word/2018/wordml/cex" xmlns:w16cid="http://schemas.microsoft.com/office/word/2016/wordml/cid" xmlns:w16="http://schemas.microsoft.com/office/word/2018/wordml" xmlns:w16du="http://schemas.microsoft.com/office/word/2023/wordml/word16du" xmlns:w16sdtdh="http://schemas.microsoft.com/office/word/2020/wordml/sdtdatahash" xmlns:w16sdtfl="http://schemas.microsoft.com/office/word/2024/wordml/sdtformatlock" xmlns:w16se="http://schemas.microsoft.com/office/word/2015/wordml/symex" xmlns:wpg="http://schemas.microsoft.com/office/word/2010/wordprocessingGroup" xmlns:wpi="http://schemas.microsoft.com/office/word/2010/wordprocessingInk" xmlns:wne="http://schemas.microsoft.com/office/word/2006/wordml" xmlns:wps="http://schemas.microsoft.com/office/word/2010/wordprocessingShape" mc:Ignorable="w14 w15 w16se w16cid w16 w16cex w16sdtdh w16sdtfl w16du wp14">
+  <w:endnote w:type="separator" w:id="-1">
+    <w:p>
+      <w:pPr>
+        <w:spacing w:after="0" w:line="240" w:lineRule="auto"/>
+      </w:pPr>
+      <w:r>
+        <w:separator/>
+      </w:r>
+    </w:p>
+  </w:endnote>
+  <w:endnote w:type="continuationSeparator" w:id="0">
+    <w:p>
+      <w:pPr>
+        <w:spacing w:after="0" w:line="240" w:lineRule="auto"/>
+      </w:pPr>
+      <w:r>
+        <w:continuationSeparator/>
+      </w:r>
+    </w:p>
+  </w:endnote>
+</w:endnotes>
+</file>
+
+<file path=word/footer1.xml><?xml version="1.0" encoding="utf-8"?>
+<w:ftr xmlns:wpc="http://schemas.microsoft.com/office/word/2010/wordprocessingCanvas" xmlns:cx="http://schemas.microsoft.com/office/drawing/2014/chartex" xmlns:cx1="http://schemas.microsoft.com/office/drawing/2015/9/8/chartex" xmlns:cx2="http://schemas.microsoft.com/office/drawing/2015/10/21/chartex" xmlns:cx3="http://schemas.microsoft.com/office/drawing/2016/5/9/chartex" xmlns:cx4="http://schemas.microsoft.com/office/drawing/2016/5/10/chartex" xmlns:cx5="http://schemas.microsoft.com/office/drawing/2016/5/11/chartex" xmlns:cx6="http://schemas.microsoft.com/office/drawing/2016/5/12/chartex" xmlns:cx7="http://schemas.microsoft.com/office/drawing/2016/5/13/chartex" xmlns:cx8="http://schemas.microsoft.com/office/drawing/2016/5/14/chartex" xmlns:mc="http://schemas.openxmlformats.org/markup-compatibility/2006" xmlns:aink="http://schemas.microsoft.com/office/drawing/2016/ink" xmlns:am3d="http://schemas.microsoft.com/office/drawing/2017/model3d" xmlns:o="urn:schemas-microsoft-com:office:office" xmlns:oel="http://schemas.microsoft.com/office/2019/extlst" xmlns:r="http://schemas.openxmlformats.org/officeDocument/2006/relationships" xmlns:m="http://schemas.openxmlformats.org/officeDocument/2006/math" xmlns:v="urn:schemas-microsoft-com:vml" xmlns:wp14="http://schemas.microsoft.com/office/word/2010/wordprocessingDrawing" xmlns:wp="http://schemas.openxmlformats.org/drawingml/2006/wordprocessingDrawing" xmlns:w10="urn:schemas-microsoft-com:office:word" xmlns:w="http://schemas.openxmlformats.org/wordprocessingml/2006/main" xmlns:w14="http://schemas.microsoft.com/office/word/2010/wordml" xmlns:w15="http://schemas.microsoft.com/office/word/2012/wordml" xmlns:w16cex="http://schemas.microsoft.com/office/word/2018/wordml/cex" xmlns:w16cid="http://schemas.microsoft.com/office/word/2016/wordml/cid" xmlns:w16="http://schemas.microsoft.com/office/word/2018/wordml" xmlns:w16du="http://schemas.microsoft.com/office/word/2023/wordml/word16du" xmlns:w16sdtdh="http://schemas.microsoft.com/office/word/2020/wordml/sdtdatahash" xmlns:w16sdtfl="http://schemas.microsoft.com/office/word/2024/wordml/sdtformatlock" xmlns:w16se="http://schemas.microsoft.com/office/word/2015/wordml/symex" xmlns:wpg="http://schemas.microsoft.com/office/word/2010/wordprocessingGroup" xmlns:wpi="http://schemas.microsoft.com/office/word/2010/wordprocessingInk" xmlns:wne="http://schemas.microsoft.com/office/word/2006/wordml" xmlns:wps="http://schemas.microsoft.com/office/word/2010/wordprocessingShape" mc:Ignorable="w14 w15 w16se w16cid w16 w16cex w16sdtdh w16sdtfl w16du wp14">
+  <w:sdt>
+    <w:sdtPr>
+      <w:id w:val="1508793888"/>
+      <w:docPartObj>
+        <w:docPartGallery w:val="Page Numbers (Bottom of Page)"/>
+        <w:docPartUnique/>
+      </w:docPartObj>
+    </w:sdtPr>
+    <w:sdtContent>
+      <w:p>
+        <w:pPr>
+          <w:pStyle w:val="Piedepgina"/>
+          <w:jc w:val="right"/>
+        </w:pPr>
+        <w:r>
+          <w:fldChar w:fldCharType="begin"/>
+        </w:r>
+        <w:r>
+          <w:instrText>PAGE   \* MERGEFORMAT</w:instrText>
+        </w:r>
+        <w:r>
+          <w:fldChar w:fldCharType="separate"/>
+        </w:r>
+        <w:r>
+          <w:rPr>
+            <w:lang w:val="es-ES"/>
+          </w:rPr>
+          <w:t>2</w:t>
+        </w:r>
+        <w:r>
+          <w:fldChar w:fldCharType="end"/>
+        </w:r>
+      </w:p>
+    </w:sdtContent>
+  </w:sdt>
+  <w:p>
+    <w:pPr>
+      <w:pStyle w:val="Piedepgina"/>
+    </w:pPr>
+  </w:p>
+</w:ftr>
+</file>
+
+<file path=word/footnotes.xml><?xml version="1.0" encoding="utf-8"?>
+<w:footnotes xmlns:wpc="http://schemas.microsoft.com/office/word/2010/wordprocessingCanvas" xmlns:cx="http://schemas.microsoft.com/office/drawing/2014/chartex" xmlns:cx1="http://schemas.microsoft.com/office/drawing/2015/9/8/chartex" xmlns:cx2="http://schemas.microsoft.com/office/drawing/2015/10/21/chartex" xmlns:cx3="http://schemas.microsoft.com/office/drawing/2016/5/9/chartex" xmlns:cx4="http://schemas.microsoft.com/office/drawing/2016/5/10/chartex" xmlns:cx5="http://schemas.microsoft.com/office/drawing/2016/5/11/chartex" xmlns:cx6="http://schemas.microsoft.com/office/drawing/2016/5/12/chartex" xmlns:cx7="http://schemas.microsoft.com/office/drawing/2016/5/13/chartex" xmlns:cx8="http://schemas.microsoft.com/office/drawing/2016/5/14/chartex" xmlns:mc="http://schemas.openxmlformats.org/markup-compatibility/2006" xmlns:aink="http://schemas.microsoft.com/office/drawing/2016/ink" xmlns:am3d="http://schemas.microsoft.com/office/drawing/2017/model3d" xmlns:o="urn:schemas-microsoft-com:office:office" xmlns:oel="http://schemas.microsoft.com/office/2019/extlst" xmlns:r="http://schemas.openxmlformats.org/officeDocument/2006/relationships" xmlns:m="http://schemas.openxmlformats.org/officeDocument/2006/math" xmlns:v="urn:schemas-microsoft-com:vml" xmlns:wp14="http://schemas.microsoft.com/office/word/2010/wordprocessingDrawing" xmlns:wp="http://schemas.openxmlformats.org/drawingml/2006/wordprocessingDrawing" xmlns:w10="urn:schemas-microsoft-com:office:word" xmlns:w="http://schemas.openxmlformats.org/wordprocessingml/2006/main" xmlns:w14="http://schemas.microsoft.com/office/word/2010/wordml" xmlns:w15="http://schemas.microsoft.com/office/word/2012/wordml" xmlns:w16cex="http://schemas.microsoft.com/office/word/2018/wordml/cex" xmlns:w16cid="http://schemas.microsoft.com/office/word/2016/wordml/cid" xmlns:w16="http://schemas.microsoft.com/office/word/2018/wordml" xmlns:w16du="http://schemas.microsoft.com/office/word/2023/wordml/word16du" xmlns:w16sdtdh="http://schemas.microsoft.com/office/word/2020/wordml/sdtdatahash" xmlns:w16sdtfl="http://schemas.microsoft.com/office/word/2024/wordml/sdtformatlock" xmlns:w16se="http://schemas.microsoft.com/office/word/2015/wordml/symex" xmlns:wpg="http://schemas.microsoft.com/office/word/2010/wordprocessingGroup" xmlns:wpi="http://schemas.microsoft.com/office/word/2010/wordprocessingInk" xmlns:wne="http://schemas.microsoft.com/office/word/2006/wordml" xmlns:wps="http://schemas.microsoft.com/office/word/2010/wordprocessingShape" mc:Ignorable="w14 w15 w16se w16cid w16 w16cex w16sdtdh w16sdtfl w16du wp14">
+  <w:footnote w:type="separator" w:id="-1">
+    <w:p>
+      <w:pPr>
+        <w:spacing w:after="0" w:line="240" w:lineRule="auto"/>
+      </w:pPr>
+      <w:r>
+        <w:separator/>
+      </w:r>
+    </w:p>
+  </w:footnote>
+  <w:footnote w:type="continuationSeparator" w:id="0">
+    <w:p>
+      <w:pPr>
+        <w:spacing w:after="0" w:line="240" w:lineRule="auto"/>
+      </w:pPr>
+      <w:r>
+        <w:continuationSeparator/>
+      </w:r>
+    </w:p>
+  </w:footnote>
+</w:footnotes>
 </file>
 
 <file path=word/numbering.xml><?xml version="1.0" encoding="utf-8"?>
@@ -5013,6 +5417,119 @@
     </w:lvl>
   </w:abstractNum>
   <w:abstractNum w:abstractNumId="1" w15:restartNumberingAfterBreak="0">
+    <w:nsid w:val="52CB7D3F"/>
+    <w:multiLevelType w:val="hybridMultilevel"/>
+    <w:tmpl w:val="3D763936"/>
+    <w:lvl w:ilvl="0" w:tplc="E4088E50">
+      <w:start w:val="25"/>
+      <w:numFmt w:val="bullet"/>
+      <w:lvlText w:val="-"/>
+      <w:lvlJc w:val="left"/>
+      <w:pPr>
+        <w:ind w:left="720" w:hanging="360"/>
+      </w:pPr>
+      <w:rPr>
+        <w:rFonts w:ascii="Aptos" w:eastAsiaTheme="minorHAnsi" w:hAnsi="Aptos" w:cstheme="minorBidi" w:hint="default"/>
+      </w:rPr>
+    </w:lvl>
+    <w:lvl w:ilvl="1" w:tplc="080A0003" w:tentative="1">
+      <w:start w:val="1"/>
+      <w:numFmt w:val="bullet"/>
+      <w:lvlText w:val="o"/>
+      <w:lvlJc w:val="left"/>
+      <w:pPr>
+        <w:ind w:left="1440" w:hanging="360"/>
+      </w:pPr>
+      <w:rPr>
+        <w:rFonts w:ascii="Courier New" w:hAnsi="Courier New" w:cs="Courier New" w:hint="default"/>
+      </w:rPr>
+    </w:lvl>
+    <w:lvl w:ilvl="2" w:tplc="080A0005" w:tentative="1">
+      <w:start w:val="1"/>
+      <w:numFmt w:val="bullet"/>
+      <w:lvlText w:val=""/>
+      <w:lvlJc w:val="left"/>
+      <w:pPr>
+        <w:ind w:left="2160" w:hanging="360"/>
+      </w:pPr>
+      <w:rPr>
+        <w:rFonts w:ascii="Wingdings" w:hAnsi="Wingdings" w:hint="default"/>
+      </w:rPr>
+    </w:lvl>
+    <w:lvl w:ilvl="3" w:tplc="080A0001" w:tentative="1">
+      <w:start w:val="1"/>
+      <w:numFmt w:val="bullet"/>
+      <w:lvlText w:val=""/>
+      <w:lvlJc w:val="left"/>
+      <w:pPr>
+        <w:ind w:left="2880" w:hanging="360"/>
+      </w:pPr>
+      <w:rPr>
+        <w:rFonts w:ascii="Symbol" w:hAnsi="Symbol" w:hint="default"/>
+      </w:rPr>
+    </w:lvl>
+    <w:lvl w:ilvl="4" w:tplc="080A0003" w:tentative="1">
+      <w:start w:val="1"/>
+      <w:numFmt w:val="bullet"/>
+      <w:lvlText w:val="o"/>
+      <w:lvlJc w:val="left"/>
+      <w:pPr>
+        <w:ind w:left="3600" w:hanging="360"/>
+      </w:pPr>
+      <w:rPr>
+        <w:rFonts w:ascii="Courier New" w:hAnsi="Courier New" w:cs="Courier New" w:hint="default"/>
+      </w:rPr>
+    </w:lvl>
+    <w:lvl w:ilvl="5" w:tplc="080A0005" w:tentative="1">
+      <w:start w:val="1"/>
+      <w:numFmt w:val="bullet"/>
+      <w:lvlText w:val=""/>
+      <w:lvlJc w:val="left"/>
+      <w:pPr>
+        <w:ind w:left="4320" w:hanging="360"/>
+      </w:pPr>
+      <w:rPr>
+        <w:rFonts w:ascii="Wingdings" w:hAnsi="Wingdings" w:hint="default"/>
+      </w:rPr>
+    </w:lvl>
+    <w:lvl w:ilvl="6" w:tplc="080A0001" w:tentative="1">
+      <w:start w:val="1"/>
+      <w:numFmt w:val="bullet"/>
+      <w:lvlText w:val=""/>
+      <w:lvlJc w:val="left"/>
+      <w:pPr>
+        <w:ind w:left="5040" w:hanging="360"/>
+      </w:pPr>
+      <w:rPr>
+        <w:rFonts w:ascii="Symbol" w:hAnsi="Symbol" w:hint="default"/>
+      </w:rPr>
+    </w:lvl>
+    <w:lvl w:ilvl="7" w:tplc="080A0003" w:tentative="1">
+      <w:start w:val="1"/>
+      <w:numFmt w:val="bullet"/>
+      <w:lvlText w:val="o"/>
+      <w:lvlJc w:val="left"/>
+      <w:pPr>
+        <w:ind w:left="5760" w:hanging="360"/>
+      </w:pPr>
+      <w:rPr>
+        <w:rFonts w:ascii="Courier New" w:hAnsi="Courier New" w:cs="Courier New" w:hint="default"/>
+      </w:rPr>
+    </w:lvl>
+    <w:lvl w:ilvl="8" w:tplc="080A0005" w:tentative="1">
+      <w:start w:val="1"/>
+      <w:numFmt w:val="bullet"/>
+      <w:lvlText w:val=""/>
+      <w:lvlJc w:val="left"/>
+      <w:pPr>
+        <w:ind w:left="6480" w:hanging="360"/>
+      </w:pPr>
+      <w:rPr>
+        <w:rFonts w:ascii="Wingdings" w:hAnsi="Wingdings" w:hint="default"/>
+      </w:rPr>
+    </w:lvl>
+  </w:abstractNum>
+  <w:abstractNum w:abstractNumId="2" w15:restartNumberingAfterBreak="0">
     <w:nsid w:val="5D2646D9"/>
     <w:multiLevelType w:val="multilevel"/>
     <w:tmpl w:val="67C2E13A"/>
@@ -5165,6 +5682,9 @@
     <w:abstractNumId w:val="0"/>
   </w:num>
   <w:num w:numId="2" w16cid:durableId="2071807015">
+    <w:abstractNumId w:val="2"/>
+  </w:num>
+  <w:num w:numId="3" w16cid:durableId="211307530">
     <w:abstractNumId w:val="1"/>
   </w:num>
 </w:numbering>
@@ -5773,7 +6293,6 @@
   <w:style w:type="character" w:default="1" w:styleId="Fuentedeprrafopredeter">
     <w:name w:val="Default Paragraph Font"/>
     <w:uiPriority w:val="1"/>
-    <w:semiHidden/>
     <w:unhideWhenUsed/>
   </w:style>
   <w:style w:type="table" w:default="1" w:styleId="Tablanormal">
@@ -6171,6 +6690,50 @@
       <w:spacing w:after="100"/>
     </w:pPr>
   </w:style>
+  <w:style w:type="paragraph" w:styleId="Encabezado">
+    <w:name w:val="header"/>
+    <w:basedOn w:val="Normal"/>
+    <w:link w:val="EncabezadoCar"/>
+    <w:uiPriority w:val="99"/>
+    <w:unhideWhenUsed/>
+    <w:rsid w:val="005202C6"/>
+    <w:pPr>
+      <w:tabs>
+        <w:tab w:val="center" w:pos="4419"/>
+        <w:tab w:val="right" w:pos="8838"/>
+      </w:tabs>
+      <w:spacing w:after="0" w:line="240" w:lineRule="auto"/>
+    </w:pPr>
+  </w:style>
+  <w:style w:type="character" w:customStyle="1" w:styleId="EncabezadoCar">
+    <w:name w:val="Encabezado Car"/>
+    <w:basedOn w:val="Fuentedeprrafopredeter"/>
+    <w:link w:val="Encabezado"/>
+    <w:uiPriority w:val="99"/>
+    <w:rsid w:val="005202C6"/>
+  </w:style>
+  <w:style w:type="paragraph" w:styleId="Piedepgina">
+    <w:name w:val="footer"/>
+    <w:basedOn w:val="Normal"/>
+    <w:link w:val="PiedepginaCar"/>
+    <w:uiPriority w:val="99"/>
+    <w:unhideWhenUsed/>
+    <w:rsid w:val="005202C6"/>
+    <w:pPr>
+      <w:tabs>
+        <w:tab w:val="center" w:pos="4419"/>
+        <w:tab w:val="right" w:pos="8838"/>
+      </w:tabs>
+      <w:spacing w:after="0" w:line="240" w:lineRule="auto"/>
+    </w:pPr>
+  </w:style>
+  <w:style w:type="character" w:customStyle="1" w:styleId="PiedepginaCar">
+    <w:name w:val="Pie de página Car"/>
+    <w:basedOn w:val="Fuentedeprrafopredeter"/>
+    <w:link w:val="Piedepgina"/>
+    <w:uiPriority w:val="99"/>
+    <w:rsid w:val="005202C6"/>
+  </w:style>
 </w:styles>
 </file>
 
@@ -6471,7 +7034,7 @@
 
 <file path=customXml/item1.xml><?xml version="1.0" encoding="utf-8"?>
 <CoverPageProperties xmlns="http://schemas.microsoft.com/office/2006/coverPageProps">
-  <PublishDate>2025-05-18T00:00:00</PublishDate>
+  <PublishDate>2025-05-25T00:00:00</PublishDate>
   <Abstract/>
   <CompanyAddress/>
   <CompanyPhone/>

</xml_diff>